<commit_message>
Rettelser - $ tegn om tal - ny main
</commit_message>
<xml_diff>
--- a/rapportAfsnit/xFormaliteter/synopsis.docx
+++ b/rapportAfsnit/xFormaliteter/synopsis.docx
@@ -1,6 +1,6 @@
 
 <file path=word/document.xml><?xml version="1.0" encoding="utf-8"?>
-<w:document xmlns:wpc="http://schemas.microsoft.com/office/word/2010/wordprocessingCanvas" xmlns:mc="http://schemas.openxmlformats.org/markup-compatibility/2006" xmlns:o="urn:schemas-microsoft-com:office:office" xmlns:r="http://schemas.openxmlformats.org/officeDocument/2006/relationships" xmlns:m="http://schemas.openxmlformats.org/officeDocument/2006/math" xmlns:v="urn:schemas-microsoft-com:vml" xmlns:wp14="http://schemas.microsoft.com/office/word/2010/wordprocessingDrawing" xmlns:wp="http://schemas.openxmlformats.org/drawingml/2006/wordprocessingDrawing" xmlns:w10="urn:schemas-microsoft-com:office:word" xmlns:w="http://schemas.openxmlformats.org/wordprocessingml/2006/main" xmlns:w14="http://schemas.microsoft.com/office/word/2010/wordml" xmlns:w15="http://schemas.microsoft.com/office/word/2012/wordml" xmlns:wpg="http://schemas.microsoft.com/office/word/2010/wordprocessingGroup" xmlns:wpi="http://schemas.microsoft.com/office/word/2010/wordprocessingInk" xmlns:wne="http://schemas.microsoft.com/office/word/2006/wordml" xmlns:wps="http://schemas.microsoft.com/office/word/2010/wordprocessingShape" mc:Ignorable="w14 w15 wp14">
+<w:document xmlns:wpc="http://schemas.microsoft.com/office/word/2010/wordprocessingCanvas" xmlns:cx="http://schemas.microsoft.com/office/drawing/2014/chartex" xmlns:cx1="http://schemas.microsoft.com/office/drawing/2015/9/8/chartex" xmlns:mc="http://schemas.openxmlformats.org/markup-compatibility/2006" xmlns:o="urn:schemas-microsoft-com:office:office" xmlns:r="http://schemas.openxmlformats.org/officeDocument/2006/relationships" xmlns:m="http://schemas.openxmlformats.org/officeDocument/2006/math" xmlns:v="urn:schemas-microsoft-com:vml" xmlns:wp14="http://schemas.microsoft.com/office/word/2010/wordprocessingDrawing" xmlns:wp="http://schemas.openxmlformats.org/drawingml/2006/wordprocessingDrawing" xmlns:w10="urn:schemas-microsoft-com:office:word" xmlns:w="http://schemas.openxmlformats.org/wordprocessingml/2006/main" xmlns:w14="http://schemas.microsoft.com/office/word/2010/wordml" xmlns:w15="http://schemas.microsoft.com/office/word/2012/wordml" xmlns:w16se="http://schemas.microsoft.com/office/word/2015/wordml/symex" xmlns:wpg="http://schemas.microsoft.com/office/word/2010/wordprocessingGroup" xmlns:wpi="http://schemas.microsoft.com/office/word/2010/wordprocessingInk" xmlns:wne="http://schemas.microsoft.com/office/word/2006/wordml" xmlns:wps="http://schemas.microsoft.com/office/word/2010/wordprocessingShape" mc:Ignorable="w14 w15 w16se wp14">
   <w:body>
     <w:p>
       <w:pPr>
@@ -23,9 +23,87 @@
       <w:r>
         <w:rPr>
           <w:noProof/>
+          <w:sz w:val="28"/>
+          <w:lang w:val="en-US" w:eastAsia="en-US"/>
         </w:rPr>
         <w:drawing>
-          <wp:anchor distT="0" distB="0" distL="114300" distR="114300" simplePos="0" relativeHeight="251660800" behindDoc="1" locked="0" layoutInCell="1" allowOverlap="1">
+          <wp:anchor distT="0" distB="0" distL="114300" distR="114300" simplePos="0" relativeHeight="251661824" behindDoc="1" locked="0" layoutInCell="1" allowOverlap="1" wp14:anchorId="4BA4FDC6" wp14:editId="13A87BA9">
+            <wp:simplePos x="0" y="0"/>
+            <wp:positionH relativeFrom="column">
+              <wp:posOffset>4286885</wp:posOffset>
+            </wp:positionH>
+            <wp:positionV relativeFrom="paragraph">
+              <wp:posOffset>0</wp:posOffset>
+            </wp:positionV>
+            <wp:extent cx="2503805" cy="2301240"/>
+            <wp:effectExtent l="0" t="0" r="0" b="3810"/>
+            <wp:wrapThrough wrapText="bothSides">
+              <wp:wrapPolygon edited="0">
+                <wp:start x="0" y="0"/>
+                <wp:lineTo x="0" y="21457"/>
+                <wp:lineTo x="21364" y="21457"/>
+                <wp:lineTo x="21364" y="0"/>
+                <wp:lineTo x="0" y="0"/>
+              </wp:wrapPolygon>
+            </wp:wrapThrough>
+            <wp:docPr id="3" name="Billede 3"/>
+            <wp:cNvGraphicFramePr>
+              <a:graphicFrameLocks xmlns:a="http://schemas.openxmlformats.org/drawingml/2006/main" noChangeAspect="1"/>
+            </wp:cNvGraphicFramePr>
+            <a:graphic xmlns:a="http://schemas.openxmlformats.org/drawingml/2006/main">
+              <a:graphicData uri="http://schemas.openxmlformats.org/drawingml/2006/picture">
+                <pic:pic xmlns:pic="http://schemas.openxmlformats.org/drawingml/2006/picture">
+                  <pic:nvPicPr>
+                    <pic:cNvPr id="0" name="Picture 1"/>
+                    <pic:cNvPicPr>
+                      <a:picLocks noChangeAspect="1" noChangeArrowheads="1"/>
+                    </pic:cNvPicPr>
+                  </pic:nvPicPr>
+                  <pic:blipFill>
+                    <a:blip r:embed="rId12">
+                      <a:extLst>
+                        <a:ext uri="{28A0092B-C50C-407E-A947-70E740481C1C}">
+                          <a14:useLocalDpi xmlns:a14="http://schemas.microsoft.com/office/drawing/2010/main" val="0"/>
+                        </a:ext>
+                      </a:extLst>
+                    </a:blip>
+                    <a:srcRect/>
+                    <a:stretch>
+                      <a:fillRect/>
+                    </a:stretch>
+                  </pic:blipFill>
+                  <pic:spPr bwMode="auto">
+                    <a:xfrm>
+                      <a:off x="0" y="0"/>
+                      <a:ext cx="2503805" cy="2301240"/>
+                    </a:xfrm>
+                    <a:prstGeom prst="rect">
+                      <a:avLst/>
+                    </a:prstGeom>
+                    <a:noFill/>
+                    <a:ln>
+                      <a:noFill/>
+                    </a:ln>
+                  </pic:spPr>
+                </pic:pic>
+              </a:graphicData>
+            </a:graphic>
+            <wp14:sizeRelH relativeFrom="margin">
+              <wp14:pctWidth>0</wp14:pctWidth>
+            </wp14:sizeRelH>
+            <wp14:sizeRelV relativeFrom="margin">
+              <wp14:pctHeight>0</wp14:pctHeight>
+            </wp14:sizeRelV>
+          </wp:anchor>
+        </w:drawing>
+      </w:r>
+      <w:r>
+        <w:rPr>
+          <w:noProof/>
+          <w:lang w:val="en-US" w:eastAsia="en-US"/>
+        </w:rPr>
+        <w:drawing>
+          <wp:anchor distT="0" distB="0" distL="114300" distR="114300" simplePos="0" relativeHeight="251660800" behindDoc="1" locked="0" layoutInCell="1" allowOverlap="1" wp14:anchorId="6F1D2146" wp14:editId="4B925E02">
             <wp:simplePos x="0" y="0"/>
             <wp:positionH relativeFrom="margin">
               <wp:posOffset>4531360</wp:posOffset>
@@ -35,7 +113,7 @@
             </wp:positionV>
             <wp:extent cx="1598295" cy="1706880"/>
             <wp:effectExtent l="0" t="0" r="1905" b="7620"/>
-            <wp:wrapTight wrapText="bothSides">
+            <wp:wrapThrough wrapText="bothSides">
               <wp:wrapPolygon edited="0">
                 <wp:start x="0" y="0"/>
                 <wp:lineTo x="0" y="21455"/>
@@ -43,7 +121,7 @@
                 <wp:lineTo x="21368" y="0"/>
                 <wp:lineTo x="0" y="0"/>
               </wp:wrapPolygon>
-            </wp:wrapTight>
+            </wp:wrapThrough>
             <wp:docPr id="1" name="Billede 1"/>
             <wp:cNvGraphicFramePr>
               <a:graphicFrameLocks xmlns:a="http://schemas.openxmlformats.org/drawingml/2006/main" noChangeAspect="1"/>
@@ -58,7 +136,7 @@
                     </pic:cNvPicPr>
                   </pic:nvPicPr>
                   <pic:blipFill>
-                    <a:blip r:embed="rId12" cstate="print">
+                    <a:blip r:embed="rId13" cstate="print">
                       <a:extLst>
                         <a:ext uri="{28A0092B-C50C-407E-A947-70E740481C1C}">
                           <a14:useLocalDpi xmlns:a14="http://schemas.microsoft.com/office/drawing/2010/main" val="0"/>
@@ -98,9 +176,10 @@
       <w:r>
         <w:rPr>
           <w:noProof/>
+          <w:lang w:val="en-US" w:eastAsia="en-US"/>
         </w:rPr>
         <w:drawing>
-          <wp:anchor distT="0" distB="0" distL="114300" distR="114300" simplePos="0" relativeHeight="251657728" behindDoc="1" locked="0" layoutInCell="1" allowOverlap="1">
+          <wp:anchor distT="0" distB="0" distL="114300" distR="114300" simplePos="0" relativeHeight="251657728" behindDoc="1" locked="0" layoutInCell="1" allowOverlap="1" wp14:anchorId="492D5C00" wp14:editId="6C2F4DB4">
             <wp:simplePos x="0" y="0"/>
             <wp:positionH relativeFrom="column">
               <wp:posOffset>4533900</wp:posOffset>
@@ -133,7 +212,7 @@
                     </pic:cNvPicPr>
                   </pic:nvPicPr>
                   <pic:blipFill>
-                    <a:blip r:embed="rId13" cstate="print">
+                    <a:blip r:embed="rId14" cstate="print">
                       <a:extLst>
                         <a:ext uri="{28A0092B-C50C-407E-A947-70E740481C1C}">
                           <a14:useLocalDpi xmlns:a14="http://schemas.microsoft.com/office/drawing/2010/main" val="0"/>
@@ -243,6 +322,7 @@
       <w:r>
         <w:rPr>
           <w:noProof/>
+          <w:lang w:val="en-US" w:eastAsia="en-US"/>
         </w:rPr>
         <w:drawing>
           <wp:anchor distT="0" distB="0" distL="114300" distR="114300" simplePos="0" relativeHeight="251659776" behindDoc="1" locked="0" layoutInCell="1" allowOverlap="1" wp14:anchorId="23D30ED2" wp14:editId="72EC570B">
@@ -278,7 +358,7 @@
                     </pic:cNvPicPr>
                   </pic:nvPicPr>
                   <pic:blipFill>
-                    <a:blip r:embed="rId14" cstate="print">
+                    <a:blip r:embed="rId15" cstate="print">
                       <a:extLst>
                         <a:ext uri="{28A0092B-C50C-407E-A947-70E740481C1C}">
                           <a14:useLocalDpi xmlns:a14="http://schemas.microsoft.com/office/drawing/2010/main" val="0"/>
@@ -349,7 +429,49 @@
         <w:rPr>
           <w:sz w:val="28"/>
         </w:rPr>
-        <w:t>Instrumentering til opsamling af fysiologiske signaler</w:t>
+        <w:t>Instrumenterin</w:t>
+      </w:r>
+      <w:r>
+        <w:rPr>
+          <w:sz w:val="28"/>
+        </w:rPr>
+        <w:t>g til opsamling af fysiologiske</w:t>
+      </w:r>
+    </w:p>
+    <w:p>
+      <w:pPr>
+        <w:tabs>
+          <w:tab w:val="left" w:pos="-567"/>
+          <w:tab w:val="left" w:pos="283"/>
+          <w:tab w:val="left" w:pos="1133"/>
+          <w:tab w:val="left" w:pos="1983"/>
+          <w:tab w:val="left" w:pos="2833"/>
+          <w:tab w:val="left" w:pos="3683"/>
+          <w:tab w:val="left" w:pos="4533"/>
+          <w:tab w:val="left" w:pos="5383"/>
+          <w:tab w:val="left" w:pos="6233"/>
+          <w:tab w:val="left" w:pos="7083"/>
+          <w:tab w:val="left" w:pos="7933"/>
+          <w:tab w:val="left" w:pos="8783"/>
+        </w:tabs>
+        <w:spacing w:line="312" w:lineRule="auto"/>
+        <w:ind w:left="283" w:right="283"/>
+        <w:rPr>
+          <w:sz w:val="28"/>
+        </w:rPr>
+      </w:pPr>
+      <w:r>
+        <w:rPr>
+          <w:b/>
+          <w:sz w:val="28"/>
+        </w:rPr>
+        <w:tab/>
+      </w:r>
+      <w:r>
+        <w:rPr>
+          <w:sz w:val="28"/>
+        </w:rPr>
+        <w:t>signaler</w:t>
       </w:r>
     </w:p>
     <w:p>
@@ -482,6 +604,8 @@
           <w:sz w:val="28"/>
         </w:rPr>
       </w:pPr>
+      <w:bookmarkStart w:id="0" w:name="_GoBack"/>
+      <w:bookmarkEnd w:id="0"/>
     </w:p>
     <w:p>
       <w:pPr>
@@ -590,10 +714,12 @@
           <w:tab w:val="left" w:pos="11050"/>
           <w:tab w:val="left" w:pos="11900"/>
         </w:tabs>
-        <w:rPr>
-          <w:b/>
-        </w:rPr>
-      </w:pPr>
+      </w:pPr>
+      <w:proofErr w:type="spellStart"/>
+      <w:r>
+        <w:t>Tralalalala</w:t>
+      </w:r>
+      <w:proofErr w:type="spellEnd"/>
     </w:p>
     <w:p>
       <w:pPr>
@@ -1461,8 +1587,6 @@
         </w:rPr>
         <w:t>16. december 2015</w:t>
       </w:r>
-      <w:bookmarkStart w:id="0" w:name="_GoBack"/>
-      <w:bookmarkEnd w:id="0"/>
     </w:p>
     <w:p>
       <w:pPr>
@@ -1528,7 +1652,7 @@
 </file>
 
 <file path=word/endnotes.xml><?xml version="1.0" encoding="utf-8"?>
-<w:endnotes xmlns:wpc="http://schemas.microsoft.com/office/word/2010/wordprocessingCanvas" xmlns:mc="http://schemas.openxmlformats.org/markup-compatibility/2006" xmlns:o="urn:schemas-microsoft-com:office:office" xmlns:r="http://schemas.openxmlformats.org/officeDocument/2006/relationships" xmlns:m="http://schemas.openxmlformats.org/officeDocument/2006/math" xmlns:v="urn:schemas-microsoft-com:vml" xmlns:wp14="http://schemas.microsoft.com/office/word/2010/wordprocessingDrawing" xmlns:wp="http://schemas.openxmlformats.org/drawingml/2006/wordprocessingDrawing" xmlns:w10="urn:schemas-microsoft-com:office:word" xmlns:w="http://schemas.openxmlformats.org/wordprocessingml/2006/main" xmlns:w14="http://schemas.microsoft.com/office/word/2010/wordml" xmlns:w15="http://schemas.microsoft.com/office/word/2012/wordml" xmlns:wpg="http://schemas.microsoft.com/office/word/2010/wordprocessingGroup" xmlns:wpi="http://schemas.microsoft.com/office/word/2010/wordprocessingInk" xmlns:wne="http://schemas.microsoft.com/office/word/2006/wordml" xmlns:wps="http://schemas.microsoft.com/office/word/2010/wordprocessingShape" mc:Ignorable="w14 w15 wp14">
+<w:endnotes xmlns:wpc="http://schemas.microsoft.com/office/word/2010/wordprocessingCanvas" xmlns:cx="http://schemas.microsoft.com/office/drawing/2014/chartex" xmlns:cx1="http://schemas.microsoft.com/office/drawing/2015/9/8/chartex" xmlns:mc="http://schemas.openxmlformats.org/markup-compatibility/2006" xmlns:o="urn:schemas-microsoft-com:office:office" xmlns:r="http://schemas.openxmlformats.org/officeDocument/2006/relationships" xmlns:m="http://schemas.openxmlformats.org/officeDocument/2006/math" xmlns:v="urn:schemas-microsoft-com:vml" xmlns:wp14="http://schemas.microsoft.com/office/word/2010/wordprocessingDrawing" xmlns:wp="http://schemas.openxmlformats.org/drawingml/2006/wordprocessingDrawing" xmlns:w10="urn:schemas-microsoft-com:office:word" xmlns:w="http://schemas.openxmlformats.org/wordprocessingml/2006/main" xmlns:w14="http://schemas.microsoft.com/office/word/2010/wordml" xmlns:w15="http://schemas.microsoft.com/office/word/2012/wordml" xmlns:w16se="http://schemas.microsoft.com/office/word/2015/wordml/symex" xmlns:wpg="http://schemas.microsoft.com/office/word/2010/wordprocessingGroup" xmlns:wpi="http://schemas.microsoft.com/office/word/2010/wordprocessingInk" xmlns:wne="http://schemas.microsoft.com/office/word/2006/wordml" xmlns:wps="http://schemas.microsoft.com/office/word/2010/wordprocessingShape" mc:Ignorable="w14 w15 w16se wp14">
   <w:endnote w:type="separator" w:id="-1">
     <w:p>
       <w:r>
@@ -1547,7 +1671,7 @@
 </file>
 
 <file path=word/footer1.xml><?xml version="1.0" encoding="utf-8"?>
-<w:ftr xmlns:wpc="http://schemas.microsoft.com/office/word/2010/wordprocessingCanvas" xmlns:mc="http://schemas.openxmlformats.org/markup-compatibility/2006" xmlns:o="urn:schemas-microsoft-com:office:office" xmlns:r="http://schemas.openxmlformats.org/officeDocument/2006/relationships" xmlns:m="http://schemas.openxmlformats.org/officeDocument/2006/math" xmlns:v="urn:schemas-microsoft-com:vml" xmlns:wp14="http://schemas.microsoft.com/office/word/2010/wordprocessingDrawing" xmlns:wp="http://schemas.openxmlformats.org/drawingml/2006/wordprocessingDrawing" xmlns:w10="urn:schemas-microsoft-com:office:word" xmlns:w="http://schemas.openxmlformats.org/wordprocessingml/2006/main" xmlns:w14="http://schemas.microsoft.com/office/word/2010/wordml" xmlns:w15="http://schemas.microsoft.com/office/word/2012/wordml" xmlns:wpg="http://schemas.microsoft.com/office/word/2010/wordprocessingGroup" xmlns:wpi="http://schemas.microsoft.com/office/word/2010/wordprocessingInk" xmlns:wne="http://schemas.microsoft.com/office/word/2006/wordml" xmlns:wps="http://schemas.microsoft.com/office/word/2010/wordprocessingShape" mc:Ignorable="w14 w15 wp14">
+<w:ftr xmlns:wpc="http://schemas.microsoft.com/office/word/2010/wordprocessingCanvas" xmlns:cx="http://schemas.microsoft.com/office/drawing/2014/chartex" xmlns:cx1="http://schemas.microsoft.com/office/drawing/2015/9/8/chartex" xmlns:mc="http://schemas.openxmlformats.org/markup-compatibility/2006" xmlns:o="urn:schemas-microsoft-com:office:office" xmlns:r="http://schemas.openxmlformats.org/officeDocument/2006/relationships" xmlns:m="http://schemas.openxmlformats.org/officeDocument/2006/math" xmlns:v="urn:schemas-microsoft-com:vml" xmlns:wp14="http://schemas.microsoft.com/office/word/2010/wordprocessingDrawing" xmlns:wp="http://schemas.openxmlformats.org/drawingml/2006/wordprocessingDrawing" xmlns:w10="urn:schemas-microsoft-com:office:word" xmlns:w="http://schemas.openxmlformats.org/wordprocessingml/2006/main" xmlns:w14="http://schemas.microsoft.com/office/word/2010/wordml" xmlns:w15="http://schemas.microsoft.com/office/word/2012/wordml" xmlns:w16se="http://schemas.microsoft.com/office/word/2015/wordml/symex" xmlns:wpg="http://schemas.microsoft.com/office/word/2010/wordprocessingGroup" xmlns:wpi="http://schemas.microsoft.com/office/word/2010/wordprocessingInk" xmlns:wne="http://schemas.microsoft.com/office/word/2006/wordml" xmlns:wps="http://schemas.microsoft.com/office/word/2010/wordprocessingShape" mc:Ignorable="w14 w15 w16se wp14">
   <w:p>
     <w:pPr>
       <w:pStyle w:val="Sidefod"/>
@@ -1584,7 +1708,7 @@
 </file>
 
 <file path=word/footer2.xml><?xml version="1.0" encoding="utf-8"?>
-<w:ftr xmlns:wpc="http://schemas.microsoft.com/office/word/2010/wordprocessingCanvas" xmlns:mc="http://schemas.openxmlformats.org/markup-compatibility/2006" xmlns:o="urn:schemas-microsoft-com:office:office" xmlns:r="http://schemas.openxmlformats.org/officeDocument/2006/relationships" xmlns:m="http://schemas.openxmlformats.org/officeDocument/2006/math" xmlns:v="urn:schemas-microsoft-com:vml" xmlns:wp14="http://schemas.microsoft.com/office/word/2010/wordprocessingDrawing" xmlns:wp="http://schemas.openxmlformats.org/drawingml/2006/wordprocessingDrawing" xmlns:w10="urn:schemas-microsoft-com:office:word" xmlns:w="http://schemas.openxmlformats.org/wordprocessingml/2006/main" xmlns:w14="http://schemas.microsoft.com/office/word/2010/wordml" xmlns:w15="http://schemas.microsoft.com/office/word/2012/wordml" xmlns:wpg="http://schemas.microsoft.com/office/word/2010/wordprocessingGroup" xmlns:wpi="http://schemas.microsoft.com/office/word/2010/wordprocessingInk" xmlns:wne="http://schemas.microsoft.com/office/word/2006/wordml" xmlns:wps="http://schemas.microsoft.com/office/word/2010/wordprocessingShape" mc:Ignorable="w14 w15 wp14">
+<w:ftr xmlns:wpc="http://schemas.microsoft.com/office/word/2010/wordprocessingCanvas" xmlns:cx="http://schemas.microsoft.com/office/drawing/2014/chartex" xmlns:cx1="http://schemas.microsoft.com/office/drawing/2015/9/8/chartex" xmlns:mc="http://schemas.openxmlformats.org/markup-compatibility/2006" xmlns:o="urn:schemas-microsoft-com:office:office" xmlns:r="http://schemas.openxmlformats.org/officeDocument/2006/relationships" xmlns:m="http://schemas.openxmlformats.org/officeDocument/2006/math" xmlns:v="urn:schemas-microsoft-com:vml" xmlns:wp14="http://schemas.microsoft.com/office/word/2010/wordprocessingDrawing" xmlns:wp="http://schemas.openxmlformats.org/drawingml/2006/wordprocessingDrawing" xmlns:w10="urn:schemas-microsoft-com:office:word" xmlns:w="http://schemas.openxmlformats.org/wordprocessingml/2006/main" xmlns:w14="http://schemas.microsoft.com/office/word/2010/wordml" xmlns:w15="http://schemas.microsoft.com/office/word/2012/wordml" xmlns:w16se="http://schemas.microsoft.com/office/word/2015/wordml/symex" xmlns:wpg="http://schemas.microsoft.com/office/word/2010/wordprocessingGroup" xmlns:wpi="http://schemas.microsoft.com/office/word/2010/wordprocessingInk" xmlns:wne="http://schemas.microsoft.com/office/word/2006/wordml" xmlns:wps="http://schemas.microsoft.com/office/word/2010/wordprocessingShape" mc:Ignorable="w14 w15 w16se wp14">
   <w:p>
     <w:pPr>
       <w:pStyle w:val="Sidefod"/>
@@ -1634,7 +1758,7 @@
 </file>
 
 <file path=word/footer3.xml><?xml version="1.0" encoding="utf-8"?>
-<w:ftr xmlns:wpc="http://schemas.microsoft.com/office/word/2010/wordprocessingCanvas" xmlns:mc="http://schemas.openxmlformats.org/markup-compatibility/2006" xmlns:o="urn:schemas-microsoft-com:office:office" xmlns:r="http://schemas.openxmlformats.org/officeDocument/2006/relationships" xmlns:m="http://schemas.openxmlformats.org/officeDocument/2006/math" xmlns:v="urn:schemas-microsoft-com:vml" xmlns:wp14="http://schemas.microsoft.com/office/word/2010/wordprocessingDrawing" xmlns:wp="http://schemas.openxmlformats.org/drawingml/2006/wordprocessingDrawing" xmlns:w10="urn:schemas-microsoft-com:office:word" xmlns:w="http://schemas.openxmlformats.org/wordprocessingml/2006/main" xmlns:w14="http://schemas.microsoft.com/office/word/2010/wordml" xmlns:w15="http://schemas.microsoft.com/office/word/2012/wordml" xmlns:wpg="http://schemas.microsoft.com/office/word/2010/wordprocessingGroup" xmlns:wpi="http://schemas.microsoft.com/office/word/2010/wordprocessingInk" xmlns:wne="http://schemas.microsoft.com/office/word/2006/wordml" xmlns:wps="http://schemas.microsoft.com/office/word/2010/wordprocessingShape" mc:Ignorable="w14 w15 wp14">
+<w:ftr xmlns:wpc="http://schemas.microsoft.com/office/word/2010/wordprocessingCanvas" xmlns:cx="http://schemas.microsoft.com/office/drawing/2014/chartex" xmlns:cx1="http://schemas.microsoft.com/office/drawing/2015/9/8/chartex" xmlns:mc="http://schemas.openxmlformats.org/markup-compatibility/2006" xmlns:o="urn:schemas-microsoft-com:office:office" xmlns:r="http://schemas.openxmlformats.org/officeDocument/2006/relationships" xmlns:m="http://schemas.openxmlformats.org/officeDocument/2006/math" xmlns:v="urn:schemas-microsoft-com:vml" xmlns:wp14="http://schemas.microsoft.com/office/word/2010/wordprocessingDrawing" xmlns:wp="http://schemas.openxmlformats.org/drawingml/2006/wordprocessingDrawing" xmlns:w10="urn:schemas-microsoft-com:office:word" xmlns:w="http://schemas.openxmlformats.org/wordprocessingml/2006/main" xmlns:w14="http://schemas.microsoft.com/office/word/2010/wordml" xmlns:w15="http://schemas.microsoft.com/office/word/2012/wordml" xmlns:w16se="http://schemas.microsoft.com/office/word/2015/wordml/symex" xmlns:wpg="http://schemas.microsoft.com/office/word/2010/wordprocessingGroup" xmlns:wpi="http://schemas.microsoft.com/office/word/2010/wordprocessingInk" xmlns:wne="http://schemas.microsoft.com/office/word/2006/wordml" xmlns:wps="http://schemas.microsoft.com/office/word/2010/wordprocessingShape" mc:Ignorable="w14 w15 w16se wp14">
   <w:p>
     <w:pPr>
       <w:pStyle w:val="Sidefod"/>
@@ -1649,7 +1773,7 @@
 </file>
 
 <file path=word/footnotes.xml><?xml version="1.0" encoding="utf-8"?>
-<w:footnotes xmlns:wpc="http://schemas.microsoft.com/office/word/2010/wordprocessingCanvas" xmlns:mc="http://schemas.openxmlformats.org/markup-compatibility/2006" xmlns:o="urn:schemas-microsoft-com:office:office" xmlns:r="http://schemas.openxmlformats.org/officeDocument/2006/relationships" xmlns:m="http://schemas.openxmlformats.org/officeDocument/2006/math" xmlns:v="urn:schemas-microsoft-com:vml" xmlns:wp14="http://schemas.microsoft.com/office/word/2010/wordprocessingDrawing" xmlns:wp="http://schemas.openxmlformats.org/drawingml/2006/wordprocessingDrawing" xmlns:w10="urn:schemas-microsoft-com:office:word" xmlns:w="http://schemas.openxmlformats.org/wordprocessingml/2006/main" xmlns:w14="http://schemas.microsoft.com/office/word/2010/wordml" xmlns:w15="http://schemas.microsoft.com/office/word/2012/wordml" xmlns:wpg="http://schemas.microsoft.com/office/word/2010/wordprocessingGroup" xmlns:wpi="http://schemas.microsoft.com/office/word/2010/wordprocessingInk" xmlns:wne="http://schemas.microsoft.com/office/word/2006/wordml" xmlns:wps="http://schemas.microsoft.com/office/word/2010/wordprocessingShape" mc:Ignorable="w14 w15 wp14">
+<w:footnotes xmlns:wpc="http://schemas.microsoft.com/office/word/2010/wordprocessingCanvas" xmlns:cx="http://schemas.microsoft.com/office/drawing/2014/chartex" xmlns:cx1="http://schemas.microsoft.com/office/drawing/2015/9/8/chartex" xmlns:mc="http://schemas.openxmlformats.org/markup-compatibility/2006" xmlns:o="urn:schemas-microsoft-com:office:office" xmlns:r="http://schemas.openxmlformats.org/officeDocument/2006/relationships" xmlns:m="http://schemas.openxmlformats.org/officeDocument/2006/math" xmlns:v="urn:schemas-microsoft-com:vml" xmlns:wp14="http://schemas.microsoft.com/office/word/2010/wordprocessingDrawing" xmlns:wp="http://schemas.openxmlformats.org/drawingml/2006/wordprocessingDrawing" xmlns:w10="urn:schemas-microsoft-com:office:word" xmlns:w="http://schemas.openxmlformats.org/wordprocessingml/2006/main" xmlns:w14="http://schemas.microsoft.com/office/word/2010/wordml" xmlns:w15="http://schemas.microsoft.com/office/word/2012/wordml" xmlns:w16se="http://schemas.microsoft.com/office/word/2015/wordml/symex" xmlns:wpg="http://schemas.microsoft.com/office/word/2010/wordprocessingGroup" xmlns:wpi="http://schemas.microsoft.com/office/word/2010/wordprocessingInk" xmlns:wne="http://schemas.microsoft.com/office/word/2006/wordml" xmlns:wps="http://schemas.microsoft.com/office/word/2010/wordprocessingShape" mc:Ignorable="w14 w15 w16se wp14">
   <w:footnote w:type="separator" w:id="-1">
     <w:p>
       <w:r>
@@ -1668,7 +1792,7 @@
 </file>
 
 <file path=word/header1.xml><?xml version="1.0" encoding="utf-8"?>
-<w:hdr xmlns:wpc="http://schemas.microsoft.com/office/word/2010/wordprocessingCanvas" xmlns:mc="http://schemas.openxmlformats.org/markup-compatibility/2006" xmlns:o="urn:schemas-microsoft-com:office:office" xmlns:r="http://schemas.openxmlformats.org/officeDocument/2006/relationships" xmlns:m="http://schemas.openxmlformats.org/officeDocument/2006/math" xmlns:v="urn:schemas-microsoft-com:vml" xmlns:wp14="http://schemas.microsoft.com/office/word/2010/wordprocessingDrawing" xmlns:wp="http://schemas.openxmlformats.org/drawingml/2006/wordprocessingDrawing" xmlns:w10="urn:schemas-microsoft-com:office:word" xmlns:w="http://schemas.openxmlformats.org/wordprocessingml/2006/main" xmlns:w14="http://schemas.microsoft.com/office/word/2010/wordml" xmlns:w15="http://schemas.microsoft.com/office/word/2012/wordml" xmlns:wpg="http://schemas.microsoft.com/office/word/2010/wordprocessingGroup" xmlns:wpi="http://schemas.microsoft.com/office/word/2010/wordprocessingInk" xmlns:wne="http://schemas.microsoft.com/office/word/2006/wordml" xmlns:wps="http://schemas.microsoft.com/office/word/2010/wordprocessingShape" mc:Ignorable="w14 w15 wp14">
+<w:hdr xmlns:wpc="http://schemas.microsoft.com/office/word/2010/wordprocessingCanvas" xmlns:cx="http://schemas.microsoft.com/office/drawing/2014/chartex" xmlns:cx1="http://schemas.microsoft.com/office/drawing/2015/9/8/chartex" xmlns:mc="http://schemas.openxmlformats.org/markup-compatibility/2006" xmlns:o="urn:schemas-microsoft-com:office:office" xmlns:r="http://schemas.openxmlformats.org/officeDocument/2006/relationships" xmlns:m="http://schemas.openxmlformats.org/officeDocument/2006/math" xmlns:v="urn:schemas-microsoft-com:vml" xmlns:wp14="http://schemas.microsoft.com/office/word/2010/wordprocessingDrawing" xmlns:wp="http://schemas.openxmlformats.org/drawingml/2006/wordprocessingDrawing" xmlns:w10="urn:schemas-microsoft-com:office:word" xmlns:w="http://schemas.openxmlformats.org/wordprocessingml/2006/main" xmlns:w14="http://schemas.microsoft.com/office/word/2010/wordml" xmlns:w15="http://schemas.microsoft.com/office/word/2012/wordml" xmlns:w16se="http://schemas.microsoft.com/office/word/2015/wordml/symex" xmlns:wpg="http://schemas.microsoft.com/office/word/2010/wordprocessingGroup" xmlns:wpi="http://schemas.microsoft.com/office/word/2010/wordprocessingInk" xmlns:wne="http://schemas.microsoft.com/office/word/2006/wordml" xmlns:wps="http://schemas.microsoft.com/office/word/2010/wordprocessingShape" mc:Ignorable="w14 w15 w16se wp14">
   <w:p>
     <w:pPr>
       <w:pStyle w:val="Sidehoved"/>
@@ -1678,7 +1802,7 @@
 </file>
 
 <file path=word/header2.xml><?xml version="1.0" encoding="utf-8"?>
-<w:hdr xmlns:wpc="http://schemas.microsoft.com/office/word/2010/wordprocessingCanvas" xmlns:mc="http://schemas.openxmlformats.org/markup-compatibility/2006" xmlns:o="urn:schemas-microsoft-com:office:office" xmlns:r="http://schemas.openxmlformats.org/officeDocument/2006/relationships" xmlns:m="http://schemas.openxmlformats.org/officeDocument/2006/math" xmlns:v="urn:schemas-microsoft-com:vml" xmlns:wp14="http://schemas.microsoft.com/office/word/2010/wordprocessingDrawing" xmlns:wp="http://schemas.openxmlformats.org/drawingml/2006/wordprocessingDrawing" xmlns:w10="urn:schemas-microsoft-com:office:word" xmlns:w="http://schemas.openxmlformats.org/wordprocessingml/2006/main" xmlns:w14="http://schemas.microsoft.com/office/word/2010/wordml" xmlns:w15="http://schemas.microsoft.com/office/word/2012/wordml" xmlns:wpg="http://schemas.microsoft.com/office/word/2010/wordprocessingGroup" xmlns:wpi="http://schemas.microsoft.com/office/word/2010/wordprocessingInk" xmlns:wne="http://schemas.microsoft.com/office/word/2006/wordml" xmlns:wps="http://schemas.microsoft.com/office/word/2010/wordprocessingShape" mc:Ignorable="w14 w15 wp14">
+<w:hdr xmlns:wpc="http://schemas.microsoft.com/office/word/2010/wordprocessingCanvas" xmlns:cx="http://schemas.microsoft.com/office/drawing/2014/chartex" xmlns:cx1="http://schemas.microsoft.com/office/drawing/2015/9/8/chartex" xmlns:mc="http://schemas.openxmlformats.org/markup-compatibility/2006" xmlns:o="urn:schemas-microsoft-com:office:office" xmlns:r="http://schemas.openxmlformats.org/officeDocument/2006/relationships" xmlns:m="http://schemas.openxmlformats.org/officeDocument/2006/math" xmlns:v="urn:schemas-microsoft-com:vml" xmlns:wp14="http://schemas.microsoft.com/office/word/2010/wordprocessingDrawing" xmlns:wp="http://schemas.openxmlformats.org/drawingml/2006/wordprocessingDrawing" xmlns:w10="urn:schemas-microsoft-com:office:word" xmlns:w="http://schemas.openxmlformats.org/wordprocessingml/2006/main" xmlns:w14="http://schemas.microsoft.com/office/word/2010/wordml" xmlns:w15="http://schemas.microsoft.com/office/word/2012/wordml" xmlns:w16se="http://schemas.microsoft.com/office/word/2015/wordml/symex" xmlns:wpg="http://schemas.microsoft.com/office/word/2010/wordprocessingGroup" xmlns:wpi="http://schemas.microsoft.com/office/word/2010/wordprocessingInk" xmlns:wne="http://schemas.microsoft.com/office/word/2006/wordml" xmlns:wps="http://schemas.microsoft.com/office/word/2010/wordprocessingShape" mc:Ignorable="w14 w15 w16se wp14">
   <w:p>
     <w:pPr>
       <w:pStyle w:val="Sidehoved"/>
@@ -1688,7 +1812,7 @@
 </file>
 
 <file path=word/header3.xml><?xml version="1.0" encoding="utf-8"?>
-<w:hdr xmlns:wpc="http://schemas.microsoft.com/office/word/2010/wordprocessingCanvas" xmlns:mc="http://schemas.openxmlformats.org/markup-compatibility/2006" xmlns:o="urn:schemas-microsoft-com:office:office" xmlns:r="http://schemas.openxmlformats.org/officeDocument/2006/relationships" xmlns:m="http://schemas.openxmlformats.org/officeDocument/2006/math" xmlns:v="urn:schemas-microsoft-com:vml" xmlns:wp14="http://schemas.microsoft.com/office/word/2010/wordprocessingDrawing" xmlns:wp="http://schemas.openxmlformats.org/drawingml/2006/wordprocessingDrawing" xmlns:w10="urn:schemas-microsoft-com:office:word" xmlns:w="http://schemas.openxmlformats.org/wordprocessingml/2006/main" xmlns:w14="http://schemas.microsoft.com/office/word/2010/wordml" xmlns:w15="http://schemas.microsoft.com/office/word/2012/wordml" xmlns:wpg="http://schemas.microsoft.com/office/word/2010/wordprocessingGroup" xmlns:wpi="http://schemas.microsoft.com/office/word/2010/wordprocessingInk" xmlns:wne="http://schemas.microsoft.com/office/word/2006/wordml" xmlns:wps="http://schemas.microsoft.com/office/word/2010/wordprocessingShape" mc:Ignorable="w14 w15 wp14">
+<w:hdr xmlns:wpc="http://schemas.microsoft.com/office/word/2010/wordprocessingCanvas" xmlns:cx="http://schemas.microsoft.com/office/drawing/2014/chartex" xmlns:cx1="http://schemas.microsoft.com/office/drawing/2015/9/8/chartex" xmlns:mc="http://schemas.openxmlformats.org/markup-compatibility/2006" xmlns:o="urn:schemas-microsoft-com:office:office" xmlns:r="http://schemas.openxmlformats.org/officeDocument/2006/relationships" xmlns:m="http://schemas.openxmlformats.org/officeDocument/2006/math" xmlns:v="urn:schemas-microsoft-com:vml" xmlns:wp14="http://schemas.microsoft.com/office/word/2010/wordprocessingDrawing" xmlns:wp="http://schemas.openxmlformats.org/drawingml/2006/wordprocessingDrawing" xmlns:w10="urn:schemas-microsoft-com:office:word" xmlns:w="http://schemas.openxmlformats.org/wordprocessingml/2006/main" xmlns:w14="http://schemas.microsoft.com/office/word/2010/wordml" xmlns:w15="http://schemas.microsoft.com/office/word/2012/wordml" xmlns:w16se="http://schemas.microsoft.com/office/word/2015/wordml/symex" xmlns:wpg="http://schemas.microsoft.com/office/word/2010/wordprocessingGroup" xmlns:wpi="http://schemas.microsoft.com/office/word/2010/wordprocessingInk" xmlns:wne="http://schemas.microsoft.com/office/word/2006/wordml" xmlns:wps="http://schemas.microsoft.com/office/word/2010/wordprocessingShape" mc:Ignorable="w14 w15 w16se wp14">
   <w:p>
     <w:pPr>
       <w:pStyle w:val="Sidehoved"/>
@@ -1697,11 +1821,12 @@
       <w:rPr>
         <w:noProof/>
         <w:sz w:val="20"/>
+        <w:lang w:val="en-US" w:eastAsia="en-US"/>
       </w:rPr>
       <mc:AlternateContent>
         <mc:Choice Requires="wps">
           <w:drawing>
-            <wp:anchor distT="0" distB="0" distL="114300" distR="114300" simplePos="0" relativeHeight="251657728" behindDoc="0" locked="0" layoutInCell="1" allowOverlap="1">
+            <wp:anchor distT="0" distB="0" distL="114300" distR="114300" simplePos="0" relativeHeight="251657728" behindDoc="0" locked="0" layoutInCell="1" allowOverlap="1" wp14:anchorId="01E1B0F6" wp14:editId="4A4E7D05">
               <wp:simplePos x="0" y="0"/>
               <wp:positionH relativeFrom="column">
                 <wp:posOffset>4514850</wp:posOffset>
@@ -1988,7 +2113,7 @@
 </file>
 
 <file path=word/styles.xml><?xml version="1.0" encoding="utf-8"?>
-<w:styles xmlns:mc="http://schemas.openxmlformats.org/markup-compatibility/2006" xmlns:r="http://schemas.openxmlformats.org/officeDocument/2006/relationships" xmlns:w="http://schemas.openxmlformats.org/wordprocessingml/2006/main" xmlns:w14="http://schemas.microsoft.com/office/word/2010/wordml" xmlns:w15="http://schemas.microsoft.com/office/word/2012/wordml" mc:Ignorable="w14 w15">
+<w:styles xmlns:mc="http://schemas.openxmlformats.org/markup-compatibility/2006" xmlns:r="http://schemas.openxmlformats.org/officeDocument/2006/relationships" xmlns:w="http://schemas.openxmlformats.org/wordprocessingml/2006/main" xmlns:w14="http://schemas.microsoft.com/office/word/2010/wordml" xmlns:w15="http://schemas.microsoft.com/office/word/2012/wordml" xmlns:w16se="http://schemas.microsoft.com/office/word/2015/wordml/symex" mc:Ignorable="w14 w15 w16se">
   <w:docDefaults>
     <w:rPrDefault>
       <w:rPr>

</xml_diff>

<commit_message>
FÆRDIG! :+1: :+1: :+1: :+1:
</commit_message>
<xml_diff>
--- a/rapportAfsnit/xFormaliteter/synopsis.docx
+++ b/rapportAfsnit/xFormaliteter/synopsis.docx
@@ -867,1042 +867,1081 @@
         </w:rPr>
         <w:t xml:space="preserve"> frontale plan</w:t>
       </w:r>
+      <w:r>
+        <w:rPr>
+          <w:rStyle w:val="Fremhv"/>
+          <w:i w:val="0"/>
+          <w:szCs w:val="23"/>
+        </w:rPr>
+        <w:t xml:space="preserve"> i stående pos</w:t>
+      </w:r>
+      <w:r>
+        <w:rPr>
+          <w:rStyle w:val="Fremhv"/>
+          <w:i w:val="0"/>
+          <w:szCs w:val="23"/>
+        </w:rPr>
+        <w:t>ition og give et analogt output i form af</w:t>
+      </w:r>
+      <w:r>
+        <w:rPr>
+          <w:rStyle w:val="Fremhv"/>
+          <w:i w:val="0"/>
+          <w:szCs w:val="23"/>
+        </w:rPr>
+        <w:t xml:space="preserve"> visuel- og </w:t>
+      </w:r>
+      <w:proofErr w:type="spellStart"/>
+      <w:r>
+        <w:rPr>
+          <w:rStyle w:val="Fremhv"/>
+          <w:i w:val="0"/>
+          <w:szCs w:val="23"/>
+        </w:rPr>
+        <w:t>somatosensorisk</w:t>
+      </w:r>
+      <w:proofErr w:type="spellEnd"/>
+      <w:r>
+        <w:rPr>
+          <w:rStyle w:val="Fremhv"/>
+          <w:i w:val="0"/>
+          <w:szCs w:val="23"/>
+        </w:rPr>
+        <w:t xml:space="preserve"> feedback til patienten samt et di</w:t>
+      </w:r>
+      <w:r>
+        <w:rPr>
+          <w:rStyle w:val="Fremhv"/>
+          <w:i w:val="0"/>
+          <w:szCs w:val="23"/>
+        </w:rPr>
+        <w:t xml:space="preserve">gitalt </w:t>
+      </w:r>
+      <w:r>
+        <w:rPr>
+          <w:rStyle w:val="Fremhv"/>
+          <w:i w:val="0"/>
+          <w:szCs w:val="23"/>
+        </w:rPr>
+        <w:t>output</w:t>
+      </w:r>
+      <w:r>
+        <w:rPr>
+          <w:rStyle w:val="Fremhv"/>
+          <w:i w:val="0"/>
+          <w:szCs w:val="23"/>
+        </w:rPr>
+        <w:t xml:space="preserve">, der kan vises og gemmes </w:t>
+      </w:r>
+      <w:r>
+        <w:rPr>
+          <w:rStyle w:val="Fremhv"/>
+          <w:i w:val="0"/>
+          <w:szCs w:val="23"/>
+        </w:rPr>
+        <w:t xml:space="preserve">på en computer til senere analyse. De enkelte systemblokke blev implementeret og testet ift. opstillede kravspecifikationer samt tolerancekrav. På baggrund af testen </w:t>
+      </w:r>
+      <w:r>
+        <w:rPr>
+          <w:rStyle w:val="Fremhv"/>
+          <w:i w:val="0"/>
+          <w:szCs w:val="23"/>
+        </w:rPr>
+        <w:t xml:space="preserve">af </w:t>
+      </w:r>
+      <w:r>
+        <w:rPr>
+          <w:rStyle w:val="Fremhv"/>
+          <w:i w:val="0"/>
+          <w:szCs w:val="23"/>
+        </w:rPr>
+        <w:t xml:space="preserve">det samlede system </w:t>
+      </w:r>
+      <w:r>
+        <w:rPr>
+          <w:rStyle w:val="Fremhv"/>
+          <w:i w:val="0"/>
+          <w:szCs w:val="23"/>
+        </w:rPr>
+        <w:t>konkluderes det, at systemet fungerer ift. de overordnede krav</w:t>
+      </w:r>
+      <w:r>
+        <w:rPr>
+          <w:rStyle w:val="Fremhv"/>
+          <w:i w:val="0"/>
+          <w:szCs w:val="23"/>
+        </w:rPr>
+        <w:t xml:space="preserve">, da det </w:t>
+      </w:r>
+      <w:r>
+        <w:rPr>
+          <w:rStyle w:val="Fremhv"/>
+          <w:i w:val="0"/>
+          <w:szCs w:val="23"/>
+        </w:rPr>
+        <w:t>kan</w:t>
+      </w:r>
+      <w:r>
+        <w:rPr>
+          <w:rStyle w:val="Fremhv"/>
+          <w:i w:val="0"/>
+          <w:szCs w:val="23"/>
+        </w:rPr>
+        <w:t xml:space="preserve"> detektere en kropshældning i en bestemt retning. Systemet </w:t>
+      </w:r>
+      <w:r>
+        <w:rPr>
+          <w:rStyle w:val="Fremhv"/>
+          <w:i w:val="0"/>
+          <w:szCs w:val="23"/>
+        </w:rPr>
+        <w:t>giver</w:t>
+      </w:r>
+      <w:r>
+        <w:rPr>
+          <w:rStyle w:val="Fremhv"/>
+          <w:i w:val="0"/>
+          <w:szCs w:val="23"/>
+        </w:rPr>
+        <w:t xml:space="preserve"> en afvigelse ift. hældningsgraden, hvorfor offsettet bl</w:t>
+      </w:r>
+      <w:r>
+        <w:rPr>
+          <w:rStyle w:val="Fremhv"/>
+          <w:i w:val="0"/>
+          <w:szCs w:val="23"/>
+        </w:rPr>
+        <w:t>.</w:t>
+      </w:r>
+      <w:r>
+        <w:rPr>
+          <w:rStyle w:val="Fremhv"/>
+          <w:i w:val="0"/>
+          <w:szCs w:val="23"/>
+        </w:rPr>
+        <w:t xml:space="preserve">a. skal korrigeres. Derudover </w:t>
+      </w:r>
+      <w:r>
+        <w:rPr>
+          <w:rStyle w:val="Fremhv"/>
+          <w:i w:val="0"/>
+          <w:szCs w:val="23"/>
+        </w:rPr>
+        <w:t>blev der</w:t>
+      </w:r>
+      <w:r>
+        <w:rPr>
+          <w:rStyle w:val="Fremhv"/>
+          <w:i w:val="0"/>
+          <w:szCs w:val="23"/>
+        </w:rPr>
+        <w:t xml:space="preserve"> </w:t>
+      </w:r>
+      <w:r>
+        <w:rPr>
+          <w:rStyle w:val="Fremhv"/>
+          <w:i w:val="0"/>
+          <w:szCs w:val="23"/>
+        </w:rPr>
+        <w:t>udvikle</w:t>
+      </w:r>
+      <w:r>
+        <w:rPr>
+          <w:rStyle w:val="Fremhv"/>
+          <w:i w:val="0"/>
+          <w:szCs w:val="23"/>
+        </w:rPr>
+        <w:t>t</w:t>
+      </w:r>
+      <w:r>
+        <w:rPr>
+          <w:rStyle w:val="Fremhv"/>
+          <w:i w:val="0"/>
+          <w:szCs w:val="23"/>
+        </w:rPr>
+        <w:t xml:space="preserve"> software</w:t>
+      </w:r>
+      <w:r>
+        <w:rPr>
+          <w:rStyle w:val="Fremhv"/>
+          <w:i w:val="0"/>
+          <w:szCs w:val="23"/>
+        </w:rPr>
+        <w:t>,</w:t>
+      </w:r>
+      <w:r>
+        <w:rPr>
+          <w:rStyle w:val="Fremhv"/>
+          <w:i w:val="0"/>
+          <w:szCs w:val="23"/>
+        </w:rPr>
+        <w:t xml:space="preserve"> der kan </w:t>
+      </w:r>
+      <w:r>
+        <w:rPr>
+          <w:rStyle w:val="Fremhv"/>
+          <w:i w:val="0"/>
+          <w:szCs w:val="23"/>
+        </w:rPr>
+        <w:t xml:space="preserve">opsamle og </w:t>
+      </w:r>
+      <w:r>
+        <w:rPr>
+          <w:rStyle w:val="Fremhv"/>
+          <w:i w:val="0"/>
+          <w:szCs w:val="23"/>
+        </w:rPr>
+        <w:t xml:space="preserve">afbillede </w:t>
+      </w:r>
+      <w:r>
+        <w:rPr>
+          <w:rStyle w:val="Fremhv"/>
+          <w:i w:val="0"/>
+          <w:szCs w:val="23"/>
+        </w:rPr>
+        <w:t xml:space="preserve">signalet </w:t>
+      </w:r>
+      <w:r>
+        <w:rPr>
+          <w:rStyle w:val="Fremhv"/>
+          <w:i w:val="0"/>
+          <w:szCs w:val="23"/>
+        </w:rPr>
+        <w:t xml:space="preserve">i </w:t>
+      </w:r>
+      <w:r>
+        <w:rPr>
+          <w:rStyle w:val="Fremhv"/>
+          <w:i w:val="0"/>
+          <w:szCs w:val="23"/>
+        </w:rPr>
+        <w:t>real-time</w:t>
+      </w:r>
+      <w:r>
+        <w:rPr>
+          <w:rStyle w:val="Fremhv"/>
+          <w:i w:val="0"/>
+          <w:szCs w:val="23"/>
+        </w:rPr>
+        <w:t xml:space="preserve"> samt herefter gemme data. </w:t>
+      </w:r>
+    </w:p>
+    <w:p>
+      <w:pPr>
+        <w:tabs>
+          <w:tab w:val="left" w:pos="-567"/>
+          <w:tab w:val="left" w:pos="283"/>
+          <w:tab w:val="left" w:pos="1133"/>
+          <w:tab w:val="left" w:pos="1983"/>
+          <w:tab w:val="left" w:pos="2833"/>
+          <w:tab w:val="left" w:pos="3683"/>
+          <w:tab w:val="left" w:pos="4533"/>
+          <w:tab w:val="left" w:pos="5383"/>
+          <w:tab w:val="left" w:pos="6233"/>
+          <w:tab w:val="left" w:pos="7083"/>
+          <w:tab w:val="left" w:pos="7933"/>
+          <w:tab w:val="left" w:pos="8783"/>
+        </w:tabs>
+        <w:spacing w:line="312" w:lineRule="auto"/>
+        <w:ind w:left="283" w:right="283"/>
+        <w:jc w:val="both"/>
+        <w:rPr>
+          <w:b/>
+          <w:sz w:val="28"/>
+        </w:rPr>
+      </w:pPr>
+      <w:r>
+        <w:rPr>
+          <w:b/>
+          <w:sz w:val="28"/>
+        </w:rPr>
+        <w:t>Deltagere:</w:t>
+      </w:r>
+    </w:p>
+    <w:p>
+      <w:pPr>
+        <w:tabs>
+          <w:tab w:val="left" w:pos="-567"/>
+          <w:tab w:val="left" w:pos="283"/>
+          <w:tab w:val="left" w:pos="1133"/>
+          <w:tab w:val="left" w:pos="1983"/>
+          <w:tab w:val="left" w:pos="2833"/>
+          <w:tab w:val="left" w:pos="3683"/>
+          <w:tab w:val="left" w:pos="4533"/>
+          <w:tab w:val="left" w:pos="5383"/>
+          <w:tab w:val="left" w:pos="6233"/>
+          <w:tab w:val="left" w:pos="7083"/>
+          <w:tab w:val="left" w:pos="7933"/>
+          <w:tab w:val="left" w:pos="8783"/>
+        </w:tabs>
+        <w:spacing w:line="312" w:lineRule="auto"/>
+        <w:ind w:left="283" w:right="283"/>
+        <w:jc w:val="both"/>
+        <w:rPr>
+          <w:b/>
+          <w:sz w:val="10"/>
+        </w:rPr>
+      </w:pPr>
+    </w:p>
+    <w:p>
+      <w:pPr>
+        <w:tabs>
+          <w:tab w:val="left" w:pos="-567"/>
+          <w:tab w:val="left" w:pos="283"/>
+          <w:tab w:val="left" w:pos="1133"/>
+          <w:tab w:val="left" w:pos="1983"/>
+          <w:tab w:val="left" w:pos="2833"/>
+          <w:tab w:val="left" w:pos="3683"/>
+          <w:tab w:val="left" w:pos="4533"/>
+          <w:tab w:val="left" w:pos="5383"/>
+          <w:tab w:val="left" w:pos="6233"/>
+          <w:tab w:val="left" w:pos="7083"/>
+          <w:tab w:val="left" w:pos="7933"/>
+          <w:tab w:val="left" w:pos="8783"/>
+        </w:tabs>
+        <w:spacing w:line="312" w:lineRule="auto"/>
+        <w:ind w:left="283" w:right="283"/>
+        <w:jc w:val="both"/>
+        <w:rPr>
+          <w:sz w:val="28"/>
+        </w:rPr>
+      </w:pPr>
+      <w:r>
+        <w:rPr>
+          <w:sz w:val="28"/>
+        </w:rPr>
+        <w:t>____________________________</w:t>
+      </w:r>
+      <w:r>
+        <w:rPr>
+          <w:sz w:val="28"/>
+        </w:rPr>
+        <w:br/>
+        <w:t>Cecilie Sophie Rosenkrantz Topp</w:t>
+      </w:r>
+    </w:p>
+    <w:p>
+      <w:pPr>
+        <w:tabs>
+          <w:tab w:val="left" w:pos="-567"/>
+          <w:tab w:val="left" w:pos="283"/>
+          <w:tab w:val="left" w:pos="1133"/>
+          <w:tab w:val="left" w:pos="1983"/>
+          <w:tab w:val="left" w:pos="2833"/>
+          <w:tab w:val="left" w:pos="3683"/>
+          <w:tab w:val="left" w:pos="4533"/>
+          <w:tab w:val="left" w:pos="5383"/>
+          <w:tab w:val="left" w:pos="6233"/>
+          <w:tab w:val="left" w:pos="7083"/>
+          <w:tab w:val="left" w:pos="7933"/>
+          <w:tab w:val="left" w:pos="8783"/>
+        </w:tabs>
+        <w:spacing w:line="312" w:lineRule="auto"/>
+        <w:ind w:left="283" w:right="283"/>
+        <w:jc w:val="both"/>
+        <w:rPr>
+          <w:sz w:val="10"/>
+        </w:rPr>
+      </w:pPr>
+    </w:p>
+    <w:p>
+      <w:pPr>
+        <w:tabs>
+          <w:tab w:val="left" w:pos="-567"/>
+          <w:tab w:val="left" w:pos="283"/>
+          <w:tab w:val="left" w:pos="1133"/>
+          <w:tab w:val="left" w:pos="1983"/>
+          <w:tab w:val="left" w:pos="2833"/>
+          <w:tab w:val="left" w:pos="3683"/>
+          <w:tab w:val="left" w:pos="4533"/>
+          <w:tab w:val="left" w:pos="5383"/>
+          <w:tab w:val="left" w:pos="6233"/>
+          <w:tab w:val="left" w:pos="7083"/>
+          <w:tab w:val="left" w:pos="7933"/>
+          <w:tab w:val="left" w:pos="8783"/>
+        </w:tabs>
+        <w:spacing w:line="312" w:lineRule="auto"/>
+        <w:ind w:left="283" w:right="283"/>
+        <w:jc w:val="both"/>
+        <w:rPr>
+          <w:sz w:val="28"/>
+        </w:rPr>
+      </w:pPr>
+      <w:r>
+        <w:rPr>
+          <w:sz w:val="28"/>
+        </w:rPr>
+        <w:t>___________________________</w:t>
+      </w:r>
+    </w:p>
+    <w:p>
+      <w:pPr>
+        <w:tabs>
+          <w:tab w:val="left" w:pos="-567"/>
+          <w:tab w:val="left" w:pos="283"/>
+          <w:tab w:val="left" w:pos="1133"/>
+          <w:tab w:val="left" w:pos="1983"/>
+          <w:tab w:val="left" w:pos="2833"/>
+          <w:tab w:val="left" w:pos="3683"/>
+          <w:tab w:val="left" w:pos="4533"/>
+          <w:tab w:val="left" w:pos="5383"/>
+          <w:tab w:val="left" w:pos="6233"/>
+          <w:tab w:val="left" w:pos="7083"/>
+          <w:tab w:val="left" w:pos="7933"/>
+          <w:tab w:val="left" w:pos="8783"/>
+        </w:tabs>
+        <w:spacing w:line="312" w:lineRule="auto"/>
+        <w:ind w:left="283" w:right="283"/>
+        <w:jc w:val="both"/>
+        <w:rPr>
+          <w:sz w:val="28"/>
+          <w:lang w:val="en-US"/>
+        </w:rPr>
+      </w:pPr>
+      <w:r>
+        <w:rPr>
+          <w:sz w:val="28"/>
+          <w:lang w:val="en-US"/>
+        </w:rPr>
+        <w:t xml:space="preserve">Mads </w:t>
+      </w:r>
+      <w:proofErr w:type="spellStart"/>
+      <w:r>
+        <w:rPr>
+          <w:sz w:val="28"/>
+          <w:lang w:val="en-US"/>
+        </w:rPr>
+        <w:t>Jozwiak</w:t>
+      </w:r>
+      <w:proofErr w:type="spellEnd"/>
+      <w:r>
+        <w:rPr>
+          <w:sz w:val="28"/>
+          <w:lang w:val="en-US"/>
+        </w:rPr>
+        <w:t xml:space="preserve"> Pedersen</w:t>
+      </w:r>
+    </w:p>
+    <w:p>
+      <w:pPr>
+        <w:tabs>
+          <w:tab w:val="left" w:pos="-567"/>
+          <w:tab w:val="left" w:pos="283"/>
+          <w:tab w:val="left" w:pos="1133"/>
+          <w:tab w:val="left" w:pos="1983"/>
+          <w:tab w:val="left" w:pos="2833"/>
+          <w:tab w:val="left" w:pos="3683"/>
+          <w:tab w:val="left" w:pos="4533"/>
+          <w:tab w:val="left" w:pos="5383"/>
+          <w:tab w:val="left" w:pos="6233"/>
+          <w:tab w:val="left" w:pos="7083"/>
+          <w:tab w:val="left" w:pos="7933"/>
+          <w:tab w:val="left" w:pos="8783"/>
+        </w:tabs>
+        <w:spacing w:line="312" w:lineRule="auto"/>
+        <w:ind w:left="283" w:right="283"/>
+        <w:jc w:val="both"/>
+        <w:rPr>
+          <w:sz w:val="10"/>
+          <w:lang w:val="en-US"/>
+        </w:rPr>
+      </w:pPr>
+    </w:p>
+    <w:p>
+      <w:pPr>
+        <w:tabs>
+          <w:tab w:val="left" w:pos="-567"/>
+          <w:tab w:val="left" w:pos="283"/>
+          <w:tab w:val="left" w:pos="1133"/>
+          <w:tab w:val="left" w:pos="1983"/>
+          <w:tab w:val="left" w:pos="2833"/>
+          <w:tab w:val="left" w:pos="3683"/>
+          <w:tab w:val="left" w:pos="4533"/>
+          <w:tab w:val="left" w:pos="5383"/>
+          <w:tab w:val="left" w:pos="6233"/>
+          <w:tab w:val="left" w:pos="7083"/>
+          <w:tab w:val="left" w:pos="7933"/>
+          <w:tab w:val="left" w:pos="8783"/>
+        </w:tabs>
+        <w:spacing w:line="312" w:lineRule="auto"/>
+        <w:ind w:left="283" w:right="283"/>
+        <w:jc w:val="both"/>
+        <w:rPr>
+          <w:sz w:val="28"/>
+          <w:lang w:val="en-US"/>
+        </w:rPr>
+      </w:pPr>
+      <w:r>
+        <w:rPr>
+          <w:sz w:val="28"/>
+          <w:lang w:val="en-US"/>
+        </w:rPr>
+        <w:t>____________________________</w:t>
+      </w:r>
+    </w:p>
+    <w:p>
+      <w:pPr>
+        <w:tabs>
+          <w:tab w:val="left" w:pos="-567"/>
+          <w:tab w:val="left" w:pos="283"/>
+          <w:tab w:val="left" w:pos="1133"/>
+          <w:tab w:val="left" w:pos="1983"/>
+          <w:tab w:val="left" w:pos="2833"/>
+          <w:tab w:val="left" w:pos="3683"/>
+          <w:tab w:val="left" w:pos="4533"/>
+          <w:tab w:val="left" w:pos="5383"/>
+          <w:tab w:val="left" w:pos="6233"/>
+          <w:tab w:val="left" w:pos="7083"/>
+          <w:tab w:val="left" w:pos="7933"/>
+          <w:tab w:val="left" w:pos="8783"/>
+        </w:tabs>
+        <w:spacing w:line="312" w:lineRule="auto"/>
+        <w:ind w:left="283" w:right="283"/>
+        <w:jc w:val="both"/>
+        <w:rPr>
+          <w:sz w:val="28"/>
+          <w:lang w:val="en-US"/>
+        </w:rPr>
+      </w:pPr>
+      <w:r>
+        <w:rPr>
+          <w:sz w:val="28"/>
+          <w:lang w:val="en-US"/>
+        </w:rPr>
+        <w:t xml:space="preserve">Maria </w:t>
+      </w:r>
+      <w:proofErr w:type="spellStart"/>
+      <w:r>
+        <w:rPr>
+          <w:sz w:val="28"/>
+          <w:lang w:val="en-US"/>
+        </w:rPr>
+        <w:t>Kaalund</w:t>
+      </w:r>
+      <w:proofErr w:type="spellEnd"/>
+      <w:r>
+        <w:rPr>
+          <w:sz w:val="28"/>
+          <w:lang w:val="en-US"/>
+        </w:rPr>
+        <w:t xml:space="preserve"> </w:t>
+      </w:r>
+      <w:proofErr w:type="spellStart"/>
+      <w:r>
+        <w:rPr>
+          <w:sz w:val="28"/>
+          <w:lang w:val="en-US"/>
+        </w:rPr>
+        <w:t>Kroustrup</w:t>
+      </w:r>
+      <w:proofErr w:type="spellEnd"/>
+    </w:p>
+    <w:p>
+      <w:pPr>
+        <w:tabs>
+          <w:tab w:val="left" w:pos="-567"/>
+          <w:tab w:val="left" w:pos="283"/>
+          <w:tab w:val="left" w:pos="1133"/>
+          <w:tab w:val="left" w:pos="1983"/>
+          <w:tab w:val="left" w:pos="2833"/>
+          <w:tab w:val="left" w:pos="3683"/>
+          <w:tab w:val="left" w:pos="4533"/>
+          <w:tab w:val="left" w:pos="5383"/>
+          <w:tab w:val="left" w:pos="6233"/>
+          <w:tab w:val="left" w:pos="7083"/>
+          <w:tab w:val="left" w:pos="7933"/>
+          <w:tab w:val="left" w:pos="8783"/>
+        </w:tabs>
+        <w:spacing w:line="312" w:lineRule="auto"/>
+        <w:ind w:left="283" w:right="283"/>
+        <w:jc w:val="both"/>
+        <w:rPr>
+          <w:sz w:val="10"/>
+          <w:lang w:val="en-US"/>
+        </w:rPr>
+      </w:pPr>
+    </w:p>
+    <w:p>
+      <w:pPr>
+        <w:tabs>
+          <w:tab w:val="left" w:pos="-567"/>
+          <w:tab w:val="left" w:pos="283"/>
+          <w:tab w:val="left" w:pos="1133"/>
+          <w:tab w:val="left" w:pos="1983"/>
+          <w:tab w:val="left" w:pos="2833"/>
+          <w:tab w:val="left" w:pos="3683"/>
+          <w:tab w:val="left" w:pos="4533"/>
+          <w:tab w:val="left" w:pos="5383"/>
+          <w:tab w:val="left" w:pos="6233"/>
+          <w:tab w:val="left" w:pos="7083"/>
+          <w:tab w:val="left" w:pos="7933"/>
+          <w:tab w:val="left" w:pos="8783"/>
+        </w:tabs>
+        <w:spacing w:line="312" w:lineRule="auto"/>
+        <w:ind w:left="283" w:right="283"/>
+        <w:jc w:val="both"/>
+        <w:rPr>
+          <w:sz w:val="28"/>
+          <w:lang w:val="en-US"/>
+        </w:rPr>
+      </w:pPr>
+      <w:r>
+        <w:rPr>
+          <w:sz w:val="28"/>
+          <w:lang w:val="en-US"/>
+        </w:rPr>
+        <w:t>____________________________</w:t>
+      </w:r>
+    </w:p>
+    <w:p>
+      <w:pPr>
+        <w:tabs>
+          <w:tab w:val="left" w:pos="-567"/>
+          <w:tab w:val="left" w:pos="283"/>
+          <w:tab w:val="left" w:pos="1133"/>
+          <w:tab w:val="left" w:pos="1983"/>
+          <w:tab w:val="left" w:pos="2833"/>
+          <w:tab w:val="left" w:pos="3683"/>
+          <w:tab w:val="left" w:pos="4533"/>
+          <w:tab w:val="left" w:pos="5383"/>
+          <w:tab w:val="left" w:pos="6233"/>
+          <w:tab w:val="left" w:pos="7083"/>
+          <w:tab w:val="left" w:pos="7933"/>
+          <w:tab w:val="left" w:pos="8783"/>
+        </w:tabs>
+        <w:spacing w:line="312" w:lineRule="auto"/>
+        <w:ind w:left="283" w:right="283"/>
+        <w:jc w:val="both"/>
+        <w:rPr>
+          <w:sz w:val="28"/>
+          <w:lang w:val="en-US"/>
+        </w:rPr>
+      </w:pPr>
+      <w:r>
+        <w:rPr>
+          <w:sz w:val="28"/>
+          <w:lang w:val="en-US"/>
+        </w:rPr>
+        <w:t xml:space="preserve">Mathias </w:t>
+      </w:r>
+      <w:proofErr w:type="spellStart"/>
+      <w:r>
+        <w:rPr>
+          <w:sz w:val="28"/>
+          <w:lang w:val="en-US"/>
+        </w:rPr>
+        <w:t>Vassard</w:t>
+      </w:r>
+      <w:proofErr w:type="spellEnd"/>
+      <w:r>
+        <w:rPr>
+          <w:sz w:val="28"/>
+          <w:lang w:val="en-US"/>
+        </w:rPr>
+        <w:t xml:space="preserve"> Olsen</w:t>
+      </w:r>
+    </w:p>
+    <w:p>
+      <w:pPr>
+        <w:tabs>
+          <w:tab w:val="left" w:pos="-567"/>
+          <w:tab w:val="left" w:pos="283"/>
+          <w:tab w:val="left" w:pos="1133"/>
+          <w:tab w:val="left" w:pos="1983"/>
+          <w:tab w:val="left" w:pos="2833"/>
+          <w:tab w:val="left" w:pos="3683"/>
+          <w:tab w:val="left" w:pos="4533"/>
+          <w:tab w:val="left" w:pos="5383"/>
+          <w:tab w:val="left" w:pos="6233"/>
+          <w:tab w:val="left" w:pos="7083"/>
+          <w:tab w:val="left" w:pos="7933"/>
+          <w:tab w:val="left" w:pos="8783"/>
+        </w:tabs>
+        <w:spacing w:line="312" w:lineRule="auto"/>
+        <w:ind w:left="283" w:right="283"/>
+        <w:jc w:val="both"/>
+        <w:rPr>
+          <w:sz w:val="10"/>
+          <w:lang w:val="en-US"/>
+        </w:rPr>
+      </w:pPr>
+    </w:p>
+    <w:p>
+      <w:pPr>
+        <w:tabs>
+          <w:tab w:val="left" w:pos="-567"/>
+          <w:tab w:val="left" w:pos="283"/>
+          <w:tab w:val="left" w:pos="1133"/>
+          <w:tab w:val="left" w:pos="1983"/>
+          <w:tab w:val="left" w:pos="2833"/>
+          <w:tab w:val="left" w:pos="3683"/>
+          <w:tab w:val="left" w:pos="4533"/>
+          <w:tab w:val="left" w:pos="5383"/>
+          <w:tab w:val="left" w:pos="6233"/>
+          <w:tab w:val="left" w:pos="7083"/>
+          <w:tab w:val="left" w:pos="7933"/>
+          <w:tab w:val="left" w:pos="8783"/>
+        </w:tabs>
+        <w:spacing w:line="312" w:lineRule="auto"/>
+        <w:ind w:left="283" w:right="283"/>
+        <w:jc w:val="both"/>
+        <w:rPr>
+          <w:sz w:val="28"/>
+        </w:rPr>
+      </w:pPr>
+      <w:r>
+        <w:rPr>
+          <w:sz w:val="28"/>
+        </w:rPr>
+        <w:t>____________________________</w:t>
+      </w:r>
+    </w:p>
+    <w:p>
+      <w:pPr>
+        <w:tabs>
+          <w:tab w:val="left" w:pos="-567"/>
+          <w:tab w:val="left" w:pos="283"/>
+          <w:tab w:val="left" w:pos="1133"/>
+          <w:tab w:val="left" w:pos="1983"/>
+          <w:tab w:val="left" w:pos="2833"/>
+          <w:tab w:val="left" w:pos="3683"/>
+          <w:tab w:val="left" w:pos="4533"/>
+          <w:tab w:val="left" w:pos="5383"/>
+          <w:tab w:val="left" w:pos="6233"/>
+          <w:tab w:val="left" w:pos="7083"/>
+          <w:tab w:val="left" w:pos="7933"/>
+          <w:tab w:val="left" w:pos="8783"/>
+        </w:tabs>
+        <w:spacing w:line="312" w:lineRule="auto"/>
+        <w:ind w:left="283" w:right="283"/>
+        <w:jc w:val="both"/>
+        <w:rPr>
+          <w:sz w:val="28"/>
+        </w:rPr>
+      </w:pPr>
+      <w:r>
+        <w:rPr>
+          <w:sz w:val="28"/>
+        </w:rPr>
+        <w:t>Nikoline Suhr Kristensen</w:t>
+      </w:r>
+    </w:p>
+    <w:p>
+      <w:pPr>
+        <w:tabs>
+          <w:tab w:val="left" w:pos="-567"/>
+          <w:tab w:val="left" w:pos="283"/>
+          <w:tab w:val="left" w:pos="1133"/>
+          <w:tab w:val="left" w:pos="1983"/>
+          <w:tab w:val="left" w:pos="2833"/>
+          <w:tab w:val="left" w:pos="3683"/>
+          <w:tab w:val="left" w:pos="4533"/>
+          <w:tab w:val="left" w:pos="5383"/>
+          <w:tab w:val="left" w:pos="6233"/>
+          <w:tab w:val="left" w:pos="7083"/>
+          <w:tab w:val="left" w:pos="7933"/>
+          <w:tab w:val="left" w:pos="8783"/>
+        </w:tabs>
+        <w:spacing w:line="312" w:lineRule="auto"/>
+        <w:ind w:left="283" w:right="283"/>
+        <w:jc w:val="both"/>
+        <w:rPr>
+          <w:sz w:val="10"/>
+        </w:rPr>
+      </w:pPr>
+    </w:p>
+    <w:p>
+      <w:pPr>
+        <w:tabs>
+          <w:tab w:val="left" w:pos="-567"/>
+          <w:tab w:val="left" w:pos="283"/>
+          <w:tab w:val="left" w:pos="1133"/>
+          <w:tab w:val="left" w:pos="1983"/>
+          <w:tab w:val="left" w:pos="2833"/>
+          <w:tab w:val="left" w:pos="3683"/>
+          <w:tab w:val="left" w:pos="4533"/>
+          <w:tab w:val="left" w:pos="5383"/>
+          <w:tab w:val="left" w:pos="6233"/>
+          <w:tab w:val="left" w:pos="7083"/>
+          <w:tab w:val="left" w:pos="7933"/>
+          <w:tab w:val="left" w:pos="8783"/>
+        </w:tabs>
+        <w:spacing w:line="312" w:lineRule="auto"/>
+        <w:ind w:left="283" w:right="283"/>
+        <w:jc w:val="both"/>
+        <w:rPr>
+          <w:sz w:val="28"/>
+        </w:rPr>
+      </w:pPr>
+      <w:r>
+        <w:rPr>
+          <w:sz w:val="28"/>
+        </w:rPr>
+        <w:t>____________________________</w:t>
+      </w:r>
+    </w:p>
+    <w:p>
+      <w:pPr>
+        <w:tabs>
+          <w:tab w:val="left" w:pos="-567"/>
+          <w:tab w:val="left" w:pos="283"/>
+          <w:tab w:val="left" w:pos="1133"/>
+          <w:tab w:val="left" w:pos="1983"/>
+          <w:tab w:val="left" w:pos="2833"/>
+          <w:tab w:val="left" w:pos="3683"/>
+          <w:tab w:val="left" w:pos="4533"/>
+          <w:tab w:val="left" w:pos="5383"/>
+          <w:tab w:val="left" w:pos="6233"/>
+          <w:tab w:val="left" w:pos="7083"/>
+          <w:tab w:val="left" w:pos="7933"/>
+          <w:tab w:val="left" w:pos="8783"/>
+        </w:tabs>
+        <w:spacing w:line="312" w:lineRule="auto"/>
+        <w:ind w:left="283" w:right="283"/>
+        <w:jc w:val="both"/>
+        <w:rPr>
+          <w:sz w:val="28"/>
+        </w:rPr>
+      </w:pPr>
+      <w:r>
+        <w:rPr>
+          <w:sz w:val="28"/>
+        </w:rPr>
+        <w:t xml:space="preserve">Sofie Helene </w:t>
+      </w:r>
+      <w:proofErr w:type="spellStart"/>
+      <w:r>
+        <w:rPr>
+          <w:sz w:val="28"/>
+        </w:rPr>
+        <w:t>Bjørsrud</w:t>
+      </w:r>
+      <w:proofErr w:type="spellEnd"/>
+      <w:r>
+        <w:rPr>
+          <w:sz w:val="28"/>
+        </w:rPr>
+        <w:t xml:space="preserve"> Jensen </w:t>
+      </w:r>
+    </w:p>
+    <w:p>
+      <w:pPr>
+        <w:tabs>
+          <w:tab w:val="left" w:pos="-567"/>
+          <w:tab w:val="left" w:pos="283"/>
+          <w:tab w:val="left" w:pos="1133"/>
+          <w:tab w:val="left" w:pos="1983"/>
+          <w:tab w:val="left" w:pos="2833"/>
+          <w:tab w:val="left" w:pos="3683"/>
+          <w:tab w:val="left" w:pos="4533"/>
+          <w:tab w:val="left" w:pos="5383"/>
+          <w:tab w:val="left" w:pos="6233"/>
+          <w:tab w:val="left" w:pos="7083"/>
+          <w:tab w:val="left" w:pos="7933"/>
+          <w:tab w:val="left" w:pos="8783"/>
+        </w:tabs>
+        <w:spacing w:line="312" w:lineRule="auto"/>
+        <w:ind w:left="283" w:right="283"/>
+        <w:jc w:val="both"/>
+        <w:rPr>
+          <w:b/>
+          <w:sz w:val="28"/>
+        </w:rPr>
+      </w:pPr>
+      <w:r>
+        <w:rPr>
+          <w:b/>
+          <w:sz w:val="28"/>
+        </w:rPr>
+        <w:br/>
+        <w:t>Vejleder</w:t>
+      </w:r>
+      <w:r>
+        <w:rPr>
+          <w:b/>
+          <w:sz w:val="28"/>
+        </w:rPr>
+        <w:t>:</w:t>
+      </w:r>
+      <w:r>
+        <w:rPr>
+          <w:b/>
+          <w:sz w:val="28"/>
+        </w:rPr>
+        <w:t xml:space="preserve"> </w:t>
+      </w:r>
+      <w:r>
+        <w:rPr>
+          <w:sz w:val="28"/>
+        </w:rPr>
+        <w:t xml:space="preserve">Erika G. </w:t>
+      </w:r>
+      <w:proofErr w:type="spellStart"/>
+      <w:r>
+        <w:rPr>
+          <w:sz w:val="28"/>
+        </w:rPr>
+        <w:t>Spaich</w:t>
+      </w:r>
+      <w:proofErr w:type="spellEnd"/>
+    </w:p>
+    <w:p>
+      <w:pPr>
+        <w:tabs>
+          <w:tab w:val="left" w:pos="-567"/>
+          <w:tab w:val="left" w:pos="283"/>
+          <w:tab w:val="left" w:pos="1133"/>
+          <w:tab w:val="left" w:pos="1983"/>
+          <w:tab w:val="left" w:pos="2833"/>
+          <w:tab w:val="left" w:pos="3683"/>
+          <w:tab w:val="left" w:pos="4533"/>
+          <w:tab w:val="left" w:pos="5383"/>
+          <w:tab w:val="left" w:pos="6233"/>
+          <w:tab w:val="left" w:pos="7083"/>
+          <w:tab w:val="left" w:pos="7933"/>
+          <w:tab w:val="left" w:pos="8783"/>
+        </w:tabs>
+        <w:ind w:right="283"/>
+        <w:jc w:val="both"/>
+        <w:rPr>
+          <w:b/>
+          <w:sz w:val="28"/>
+        </w:rPr>
+      </w:pPr>
+    </w:p>
+    <w:p>
+      <w:pPr>
+        <w:tabs>
+          <w:tab w:val="left" w:pos="-567"/>
+          <w:tab w:val="left" w:pos="283"/>
+          <w:tab w:val="left" w:pos="1133"/>
+          <w:tab w:val="left" w:pos="1983"/>
+          <w:tab w:val="left" w:pos="2833"/>
+          <w:tab w:val="left" w:pos="3683"/>
+          <w:tab w:val="left" w:pos="4533"/>
+          <w:tab w:val="left" w:pos="5383"/>
+          <w:tab w:val="left" w:pos="6233"/>
+          <w:tab w:val="left" w:pos="7083"/>
+          <w:tab w:val="left" w:pos="7933"/>
+          <w:tab w:val="left" w:pos="8783"/>
+        </w:tabs>
+        <w:ind w:left="283" w:right="283"/>
+        <w:jc w:val="both"/>
+        <w:rPr>
+          <w:b/>
+          <w:sz w:val="28"/>
+        </w:rPr>
+      </w:pPr>
+      <w:r>
+        <w:rPr>
+          <w:b/>
+          <w:sz w:val="28"/>
+        </w:rPr>
+        <w:t>Oplagstal:</w:t>
+      </w:r>
+      <w:r>
+        <w:rPr>
+          <w:b/>
+          <w:sz w:val="28"/>
+        </w:rPr>
+        <w:t xml:space="preserve"> </w:t>
+      </w:r>
+      <w:r>
+        <w:rPr>
+          <w:sz w:val="28"/>
+        </w:rPr>
+        <w:t>8</w:t>
+      </w:r>
+    </w:p>
+    <w:p>
+      <w:pPr>
+        <w:tabs>
+          <w:tab w:val="left" w:pos="-567"/>
+          <w:tab w:val="left" w:pos="283"/>
+          <w:tab w:val="left" w:pos="1133"/>
+          <w:tab w:val="left" w:pos="1983"/>
+          <w:tab w:val="left" w:pos="2833"/>
+          <w:tab w:val="left" w:pos="3683"/>
+          <w:tab w:val="left" w:pos="4533"/>
+          <w:tab w:val="left" w:pos="5383"/>
+          <w:tab w:val="left" w:pos="6233"/>
+          <w:tab w:val="left" w:pos="7083"/>
+          <w:tab w:val="left" w:pos="7933"/>
+          <w:tab w:val="left" w:pos="8783"/>
+        </w:tabs>
+        <w:ind w:left="283" w:right="283"/>
+        <w:jc w:val="both"/>
+        <w:rPr>
+          <w:b/>
+          <w:sz w:val="28"/>
+        </w:rPr>
+      </w:pPr>
+      <w:r>
+        <w:rPr>
+          <w:b/>
+          <w:sz w:val="28"/>
+        </w:rPr>
+        <w:t>Sideantal:</w:t>
+      </w:r>
+      <w:r>
+        <w:rPr>
+          <w:b/>
+          <w:sz w:val="28"/>
+        </w:rPr>
+        <w:t xml:space="preserve"> </w:t>
+      </w:r>
+      <w:r>
+        <w:rPr>
+          <w:sz w:val="28"/>
+        </w:rPr>
+        <w:t>123</w:t>
+      </w:r>
+    </w:p>
+    <w:p>
+      <w:pPr>
+        <w:tabs>
+          <w:tab w:val="left" w:pos="-567"/>
+          <w:tab w:val="left" w:pos="283"/>
+          <w:tab w:val="left" w:pos="1133"/>
+          <w:tab w:val="left" w:pos="1983"/>
+          <w:tab w:val="left" w:pos="2833"/>
+          <w:tab w:val="left" w:pos="3683"/>
+          <w:tab w:val="left" w:pos="4533"/>
+          <w:tab w:val="left" w:pos="5383"/>
+          <w:tab w:val="left" w:pos="6233"/>
+          <w:tab w:val="left" w:pos="7083"/>
+          <w:tab w:val="left" w:pos="7933"/>
+          <w:tab w:val="left" w:pos="8783"/>
+        </w:tabs>
+        <w:ind w:left="283" w:right="283"/>
+        <w:jc w:val="both"/>
+        <w:rPr>
+          <w:b/>
+          <w:sz w:val="28"/>
+        </w:rPr>
+      </w:pPr>
+      <w:r>
+        <w:rPr>
+          <w:b/>
+          <w:sz w:val="28"/>
+        </w:rPr>
+        <w:t>Bilagsantal og -art:</w:t>
+      </w:r>
+      <w:r>
+        <w:rPr>
+          <w:b/>
+          <w:sz w:val="28"/>
+        </w:rPr>
+        <w:t xml:space="preserve"> </w:t>
+      </w:r>
+      <w:r>
+        <w:rPr>
+          <w:sz w:val="28"/>
+        </w:rPr>
+        <w:t>5</w:t>
+      </w:r>
       <w:bookmarkStart w:id="0" w:name="_GoBack"/>
       <w:bookmarkEnd w:id="0"/>
-      <w:r>
-        <w:rPr>
-          <w:rStyle w:val="Fremhv"/>
-          <w:i w:val="0"/>
-          <w:szCs w:val="23"/>
-        </w:rPr>
-        <w:t xml:space="preserve"> i stående pos</w:t>
-      </w:r>
-      <w:r>
-        <w:rPr>
-          <w:rStyle w:val="Fremhv"/>
-          <w:i w:val="0"/>
-          <w:szCs w:val="23"/>
-        </w:rPr>
-        <w:t>ition og give et analogt output i form af</w:t>
-      </w:r>
-      <w:r>
-        <w:rPr>
-          <w:rStyle w:val="Fremhv"/>
-          <w:i w:val="0"/>
-          <w:szCs w:val="23"/>
-        </w:rPr>
-        <w:t xml:space="preserve"> visuel- og </w:t>
-      </w:r>
-      <w:proofErr w:type="spellStart"/>
-      <w:r>
-        <w:rPr>
-          <w:rStyle w:val="Fremhv"/>
-          <w:i w:val="0"/>
-          <w:szCs w:val="23"/>
-        </w:rPr>
-        <w:t>somatosensorisk</w:t>
-      </w:r>
-      <w:proofErr w:type="spellEnd"/>
-      <w:r>
-        <w:rPr>
-          <w:rStyle w:val="Fremhv"/>
-          <w:i w:val="0"/>
-          <w:szCs w:val="23"/>
-        </w:rPr>
-        <w:t xml:space="preserve"> feedback til patienten samt et di</w:t>
-      </w:r>
-      <w:r>
-        <w:rPr>
-          <w:rStyle w:val="Fremhv"/>
-          <w:i w:val="0"/>
-          <w:szCs w:val="23"/>
-        </w:rPr>
-        <w:t xml:space="preserve">gitalt </w:t>
-      </w:r>
-      <w:r>
-        <w:rPr>
-          <w:rStyle w:val="Fremhv"/>
-          <w:i w:val="0"/>
-          <w:szCs w:val="23"/>
-        </w:rPr>
-        <w:t>output</w:t>
-      </w:r>
-      <w:r>
-        <w:rPr>
-          <w:rStyle w:val="Fremhv"/>
-          <w:i w:val="0"/>
-          <w:szCs w:val="23"/>
-        </w:rPr>
-        <w:t xml:space="preserve">, der kan vises og gemmes </w:t>
-      </w:r>
-      <w:r>
-        <w:rPr>
-          <w:rStyle w:val="Fremhv"/>
-          <w:i w:val="0"/>
-          <w:szCs w:val="23"/>
-        </w:rPr>
-        <w:t xml:space="preserve">på en computer til senere analyse. De enkelte systemblokke blev implementeret og testet ift. opstillede kravspecifikationer samt tolerancekrav. På baggrund af testen </w:t>
-      </w:r>
-      <w:r>
-        <w:rPr>
-          <w:rStyle w:val="Fremhv"/>
-          <w:i w:val="0"/>
-          <w:szCs w:val="23"/>
-        </w:rPr>
-        <w:t xml:space="preserve">af </w:t>
-      </w:r>
-      <w:r>
-        <w:rPr>
-          <w:rStyle w:val="Fremhv"/>
-          <w:i w:val="0"/>
-          <w:szCs w:val="23"/>
-        </w:rPr>
-        <w:t xml:space="preserve">det samlede system </w:t>
-      </w:r>
-      <w:r>
-        <w:rPr>
-          <w:rStyle w:val="Fremhv"/>
-          <w:i w:val="0"/>
-          <w:szCs w:val="23"/>
-        </w:rPr>
-        <w:t>konkluderes det, at systemet fungerer ift. de overordnede krav</w:t>
-      </w:r>
-      <w:r>
-        <w:rPr>
-          <w:rStyle w:val="Fremhv"/>
-          <w:i w:val="0"/>
-          <w:szCs w:val="23"/>
-        </w:rPr>
-        <w:t xml:space="preserve">, da det </w:t>
-      </w:r>
-      <w:r>
-        <w:rPr>
-          <w:rStyle w:val="Fremhv"/>
-          <w:i w:val="0"/>
-          <w:szCs w:val="23"/>
-        </w:rPr>
-        <w:t>kan</w:t>
-      </w:r>
-      <w:r>
-        <w:rPr>
-          <w:rStyle w:val="Fremhv"/>
-          <w:i w:val="0"/>
-          <w:szCs w:val="23"/>
-        </w:rPr>
-        <w:t xml:space="preserve"> detektere en kropshældning i en bestemt retning. Systemet </w:t>
-      </w:r>
-      <w:r>
-        <w:rPr>
-          <w:rStyle w:val="Fremhv"/>
-          <w:i w:val="0"/>
-          <w:szCs w:val="23"/>
-        </w:rPr>
-        <w:t>giver</w:t>
-      </w:r>
-      <w:r>
-        <w:rPr>
-          <w:rStyle w:val="Fremhv"/>
-          <w:i w:val="0"/>
-          <w:szCs w:val="23"/>
-        </w:rPr>
-        <w:t xml:space="preserve"> en afvigelse ift. hældningsgraden, hvorfor offsettet bl</w:t>
-      </w:r>
-      <w:r>
-        <w:rPr>
-          <w:rStyle w:val="Fremhv"/>
-          <w:i w:val="0"/>
-          <w:szCs w:val="23"/>
-        </w:rPr>
-        <w:t>.</w:t>
-      </w:r>
-      <w:r>
-        <w:rPr>
-          <w:rStyle w:val="Fremhv"/>
-          <w:i w:val="0"/>
-          <w:szCs w:val="23"/>
-        </w:rPr>
-        <w:t xml:space="preserve">a. skal korrigeres. Derudover </w:t>
-      </w:r>
-      <w:r>
-        <w:rPr>
-          <w:rStyle w:val="Fremhv"/>
-          <w:i w:val="0"/>
-          <w:szCs w:val="23"/>
-        </w:rPr>
-        <w:t>blev der</w:t>
-      </w:r>
-      <w:r>
-        <w:rPr>
-          <w:rStyle w:val="Fremhv"/>
-          <w:i w:val="0"/>
-          <w:szCs w:val="23"/>
-        </w:rPr>
-        <w:t xml:space="preserve"> </w:t>
-      </w:r>
-      <w:r>
-        <w:rPr>
-          <w:rStyle w:val="Fremhv"/>
-          <w:i w:val="0"/>
-          <w:szCs w:val="23"/>
-        </w:rPr>
-        <w:t>udvikle</w:t>
-      </w:r>
-      <w:r>
-        <w:rPr>
-          <w:rStyle w:val="Fremhv"/>
-          <w:i w:val="0"/>
-          <w:szCs w:val="23"/>
-        </w:rPr>
-        <w:t>t</w:t>
-      </w:r>
-      <w:r>
-        <w:rPr>
-          <w:rStyle w:val="Fremhv"/>
-          <w:i w:val="0"/>
-          <w:szCs w:val="23"/>
-        </w:rPr>
-        <w:t xml:space="preserve"> software</w:t>
-      </w:r>
-      <w:r>
-        <w:rPr>
-          <w:rStyle w:val="Fremhv"/>
-          <w:i w:val="0"/>
-          <w:szCs w:val="23"/>
-        </w:rPr>
-        <w:t>,</w:t>
-      </w:r>
-      <w:r>
-        <w:rPr>
-          <w:rStyle w:val="Fremhv"/>
-          <w:i w:val="0"/>
-          <w:szCs w:val="23"/>
-        </w:rPr>
-        <w:t xml:space="preserve"> der kan </w:t>
-      </w:r>
-      <w:r>
-        <w:rPr>
-          <w:rStyle w:val="Fremhv"/>
-          <w:i w:val="0"/>
-          <w:szCs w:val="23"/>
-        </w:rPr>
-        <w:t xml:space="preserve">opsamle og </w:t>
-      </w:r>
-      <w:r>
-        <w:rPr>
-          <w:rStyle w:val="Fremhv"/>
-          <w:i w:val="0"/>
-          <w:szCs w:val="23"/>
-        </w:rPr>
-        <w:t xml:space="preserve">afbillede </w:t>
-      </w:r>
-      <w:r>
-        <w:rPr>
-          <w:rStyle w:val="Fremhv"/>
-          <w:i w:val="0"/>
-          <w:szCs w:val="23"/>
-        </w:rPr>
-        <w:t xml:space="preserve">signalet </w:t>
-      </w:r>
-      <w:r>
-        <w:rPr>
-          <w:rStyle w:val="Fremhv"/>
-          <w:i w:val="0"/>
-          <w:szCs w:val="23"/>
-        </w:rPr>
-        <w:t xml:space="preserve">i </w:t>
-      </w:r>
-      <w:r>
-        <w:rPr>
-          <w:rStyle w:val="Fremhv"/>
-          <w:i w:val="0"/>
-          <w:szCs w:val="23"/>
-        </w:rPr>
-        <w:t>real-time</w:t>
-      </w:r>
-      <w:r>
-        <w:rPr>
-          <w:rStyle w:val="Fremhv"/>
-          <w:i w:val="0"/>
-          <w:szCs w:val="23"/>
-        </w:rPr>
-        <w:t xml:space="preserve"> samt herefter gemme data. </w:t>
-      </w:r>
-    </w:p>
-    <w:p>
-      <w:pPr>
-        <w:tabs>
-          <w:tab w:val="left" w:pos="-567"/>
-          <w:tab w:val="left" w:pos="283"/>
-          <w:tab w:val="left" w:pos="1133"/>
-          <w:tab w:val="left" w:pos="1983"/>
-          <w:tab w:val="left" w:pos="2833"/>
-          <w:tab w:val="left" w:pos="3683"/>
-          <w:tab w:val="left" w:pos="4533"/>
-          <w:tab w:val="left" w:pos="5383"/>
-          <w:tab w:val="left" w:pos="6233"/>
-          <w:tab w:val="left" w:pos="7083"/>
-          <w:tab w:val="left" w:pos="7933"/>
-          <w:tab w:val="left" w:pos="8783"/>
-        </w:tabs>
-        <w:spacing w:line="312" w:lineRule="auto"/>
-        <w:ind w:left="283" w:right="283"/>
-        <w:jc w:val="both"/>
-        <w:rPr>
-          <w:b/>
-          <w:sz w:val="28"/>
-        </w:rPr>
-      </w:pPr>
-      <w:r>
-        <w:rPr>
-          <w:b/>
-          <w:sz w:val="28"/>
-        </w:rPr>
-        <w:t>Deltagere:</w:t>
-      </w:r>
-    </w:p>
-    <w:p>
-      <w:pPr>
-        <w:tabs>
-          <w:tab w:val="left" w:pos="-567"/>
-          <w:tab w:val="left" w:pos="283"/>
-          <w:tab w:val="left" w:pos="1133"/>
-          <w:tab w:val="left" w:pos="1983"/>
-          <w:tab w:val="left" w:pos="2833"/>
-          <w:tab w:val="left" w:pos="3683"/>
-          <w:tab w:val="left" w:pos="4533"/>
-          <w:tab w:val="left" w:pos="5383"/>
-          <w:tab w:val="left" w:pos="6233"/>
-          <w:tab w:val="left" w:pos="7083"/>
-          <w:tab w:val="left" w:pos="7933"/>
-          <w:tab w:val="left" w:pos="8783"/>
-        </w:tabs>
-        <w:spacing w:line="312" w:lineRule="auto"/>
-        <w:ind w:left="283" w:right="283"/>
-        <w:jc w:val="both"/>
-        <w:rPr>
-          <w:b/>
-          <w:sz w:val="10"/>
-        </w:rPr>
-      </w:pPr>
-    </w:p>
-    <w:p>
-      <w:pPr>
-        <w:tabs>
-          <w:tab w:val="left" w:pos="-567"/>
-          <w:tab w:val="left" w:pos="283"/>
-          <w:tab w:val="left" w:pos="1133"/>
-          <w:tab w:val="left" w:pos="1983"/>
-          <w:tab w:val="left" w:pos="2833"/>
-          <w:tab w:val="left" w:pos="3683"/>
-          <w:tab w:val="left" w:pos="4533"/>
-          <w:tab w:val="left" w:pos="5383"/>
-          <w:tab w:val="left" w:pos="6233"/>
-          <w:tab w:val="left" w:pos="7083"/>
-          <w:tab w:val="left" w:pos="7933"/>
-          <w:tab w:val="left" w:pos="8783"/>
-        </w:tabs>
-        <w:spacing w:line="312" w:lineRule="auto"/>
-        <w:ind w:left="283" w:right="283"/>
-        <w:jc w:val="both"/>
-        <w:rPr>
-          <w:sz w:val="28"/>
-        </w:rPr>
-      </w:pPr>
-      <w:r>
-        <w:rPr>
-          <w:sz w:val="28"/>
-        </w:rPr>
-        <w:t>____________________________</w:t>
-      </w:r>
-      <w:r>
-        <w:rPr>
-          <w:sz w:val="28"/>
-        </w:rPr>
-        <w:br/>
-        <w:t>Cecilie Sophie Rosenkrantz Topp</w:t>
-      </w:r>
-    </w:p>
-    <w:p>
-      <w:pPr>
-        <w:tabs>
-          <w:tab w:val="left" w:pos="-567"/>
-          <w:tab w:val="left" w:pos="283"/>
-          <w:tab w:val="left" w:pos="1133"/>
-          <w:tab w:val="left" w:pos="1983"/>
-          <w:tab w:val="left" w:pos="2833"/>
-          <w:tab w:val="left" w:pos="3683"/>
-          <w:tab w:val="left" w:pos="4533"/>
-          <w:tab w:val="left" w:pos="5383"/>
-          <w:tab w:val="left" w:pos="6233"/>
-          <w:tab w:val="left" w:pos="7083"/>
-          <w:tab w:val="left" w:pos="7933"/>
-          <w:tab w:val="left" w:pos="8783"/>
-        </w:tabs>
-        <w:spacing w:line="312" w:lineRule="auto"/>
-        <w:ind w:left="283" w:right="283"/>
-        <w:jc w:val="both"/>
-        <w:rPr>
-          <w:sz w:val="10"/>
-        </w:rPr>
-      </w:pPr>
-    </w:p>
-    <w:p>
-      <w:pPr>
-        <w:tabs>
-          <w:tab w:val="left" w:pos="-567"/>
-          <w:tab w:val="left" w:pos="283"/>
-          <w:tab w:val="left" w:pos="1133"/>
-          <w:tab w:val="left" w:pos="1983"/>
-          <w:tab w:val="left" w:pos="2833"/>
-          <w:tab w:val="left" w:pos="3683"/>
-          <w:tab w:val="left" w:pos="4533"/>
-          <w:tab w:val="left" w:pos="5383"/>
-          <w:tab w:val="left" w:pos="6233"/>
-          <w:tab w:val="left" w:pos="7083"/>
-          <w:tab w:val="left" w:pos="7933"/>
-          <w:tab w:val="left" w:pos="8783"/>
-        </w:tabs>
-        <w:spacing w:line="312" w:lineRule="auto"/>
-        <w:ind w:left="283" w:right="283"/>
-        <w:jc w:val="both"/>
-        <w:rPr>
-          <w:sz w:val="28"/>
-        </w:rPr>
-      </w:pPr>
-      <w:r>
-        <w:rPr>
-          <w:sz w:val="28"/>
-        </w:rPr>
-        <w:t>___________________________</w:t>
-      </w:r>
-    </w:p>
-    <w:p>
-      <w:pPr>
-        <w:tabs>
-          <w:tab w:val="left" w:pos="-567"/>
-          <w:tab w:val="left" w:pos="283"/>
-          <w:tab w:val="left" w:pos="1133"/>
-          <w:tab w:val="left" w:pos="1983"/>
-          <w:tab w:val="left" w:pos="2833"/>
-          <w:tab w:val="left" w:pos="3683"/>
-          <w:tab w:val="left" w:pos="4533"/>
-          <w:tab w:val="left" w:pos="5383"/>
-          <w:tab w:val="left" w:pos="6233"/>
-          <w:tab w:val="left" w:pos="7083"/>
-          <w:tab w:val="left" w:pos="7933"/>
-          <w:tab w:val="left" w:pos="8783"/>
-        </w:tabs>
-        <w:spacing w:line="312" w:lineRule="auto"/>
-        <w:ind w:left="283" w:right="283"/>
-        <w:jc w:val="both"/>
-        <w:rPr>
-          <w:sz w:val="28"/>
-          <w:lang w:val="en-US"/>
-        </w:rPr>
-      </w:pPr>
-      <w:r>
-        <w:rPr>
-          <w:sz w:val="28"/>
-          <w:lang w:val="en-US"/>
-        </w:rPr>
-        <w:t xml:space="preserve">Mads </w:t>
-      </w:r>
-      <w:proofErr w:type="spellStart"/>
-      <w:r>
-        <w:rPr>
-          <w:sz w:val="28"/>
-          <w:lang w:val="en-US"/>
-        </w:rPr>
-        <w:t>Jozwiak</w:t>
-      </w:r>
-      <w:proofErr w:type="spellEnd"/>
-      <w:r>
-        <w:rPr>
-          <w:sz w:val="28"/>
-          <w:lang w:val="en-US"/>
-        </w:rPr>
-        <w:t xml:space="preserve"> Pedersen</w:t>
-      </w:r>
-    </w:p>
-    <w:p>
-      <w:pPr>
-        <w:tabs>
-          <w:tab w:val="left" w:pos="-567"/>
-          <w:tab w:val="left" w:pos="283"/>
-          <w:tab w:val="left" w:pos="1133"/>
-          <w:tab w:val="left" w:pos="1983"/>
-          <w:tab w:val="left" w:pos="2833"/>
-          <w:tab w:val="left" w:pos="3683"/>
-          <w:tab w:val="left" w:pos="4533"/>
-          <w:tab w:val="left" w:pos="5383"/>
-          <w:tab w:val="left" w:pos="6233"/>
-          <w:tab w:val="left" w:pos="7083"/>
-          <w:tab w:val="left" w:pos="7933"/>
-          <w:tab w:val="left" w:pos="8783"/>
-        </w:tabs>
-        <w:spacing w:line="312" w:lineRule="auto"/>
-        <w:ind w:left="283" w:right="283"/>
-        <w:jc w:val="both"/>
-        <w:rPr>
-          <w:sz w:val="10"/>
-          <w:lang w:val="en-US"/>
-        </w:rPr>
-      </w:pPr>
-    </w:p>
-    <w:p>
-      <w:pPr>
-        <w:tabs>
-          <w:tab w:val="left" w:pos="-567"/>
-          <w:tab w:val="left" w:pos="283"/>
-          <w:tab w:val="left" w:pos="1133"/>
-          <w:tab w:val="left" w:pos="1983"/>
-          <w:tab w:val="left" w:pos="2833"/>
-          <w:tab w:val="left" w:pos="3683"/>
-          <w:tab w:val="left" w:pos="4533"/>
-          <w:tab w:val="left" w:pos="5383"/>
-          <w:tab w:val="left" w:pos="6233"/>
-          <w:tab w:val="left" w:pos="7083"/>
-          <w:tab w:val="left" w:pos="7933"/>
-          <w:tab w:val="left" w:pos="8783"/>
-        </w:tabs>
-        <w:spacing w:line="312" w:lineRule="auto"/>
-        <w:ind w:left="283" w:right="283"/>
-        <w:jc w:val="both"/>
-        <w:rPr>
-          <w:sz w:val="28"/>
-          <w:lang w:val="en-US"/>
-        </w:rPr>
-      </w:pPr>
-      <w:r>
-        <w:rPr>
-          <w:sz w:val="28"/>
-          <w:lang w:val="en-US"/>
-        </w:rPr>
-        <w:t>____________________________</w:t>
-      </w:r>
-    </w:p>
-    <w:p>
-      <w:pPr>
-        <w:tabs>
-          <w:tab w:val="left" w:pos="-567"/>
-          <w:tab w:val="left" w:pos="283"/>
-          <w:tab w:val="left" w:pos="1133"/>
-          <w:tab w:val="left" w:pos="1983"/>
-          <w:tab w:val="left" w:pos="2833"/>
-          <w:tab w:val="left" w:pos="3683"/>
-          <w:tab w:val="left" w:pos="4533"/>
-          <w:tab w:val="left" w:pos="5383"/>
-          <w:tab w:val="left" w:pos="6233"/>
-          <w:tab w:val="left" w:pos="7083"/>
-          <w:tab w:val="left" w:pos="7933"/>
-          <w:tab w:val="left" w:pos="8783"/>
-        </w:tabs>
-        <w:spacing w:line="312" w:lineRule="auto"/>
-        <w:ind w:left="283" w:right="283"/>
-        <w:jc w:val="both"/>
-        <w:rPr>
-          <w:sz w:val="28"/>
-          <w:lang w:val="en-US"/>
-        </w:rPr>
-      </w:pPr>
-      <w:r>
-        <w:rPr>
-          <w:sz w:val="28"/>
-          <w:lang w:val="en-US"/>
-        </w:rPr>
-        <w:t xml:space="preserve">Maria </w:t>
-      </w:r>
-      <w:proofErr w:type="spellStart"/>
-      <w:r>
-        <w:rPr>
-          <w:sz w:val="28"/>
-          <w:lang w:val="en-US"/>
-        </w:rPr>
-        <w:t>Kaalund</w:t>
-      </w:r>
-      <w:proofErr w:type="spellEnd"/>
-      <w:r>
-        <w:rPr>
-          <w:sz w:val="28"/>
-          <w:lang w:val="en-US"/>
-        </w:rPr>
-        <w:t xml:space="preserve"> </w:t>
-      </w:r>
-      <w:proofErr w:type="spellStart"/>
-      <w:r>
-        <w:rPr>
-          <w:sz w:val="28"/>
-          <w:lang w:val="en-US"/>
-        </w:rPr>
-        <w:t>Kroustrup</w:t>
-      </w:r>
-      <w:proofErr w:type="spellEnd"/>
-    </w:p>
-    <w:p>
-      <w:pPr>
-        <w:tabs>
-          <w:tab w:val="left" w:pos="-567"/>
-          <w:tab w:val="left" w:pos="283"/>
-          <w:tab w:val="left" w:pos="1133"/>
-          <w:tab w:val="left" w:pos="1983"/>
-          <w:tab w:val="left" w:pos="2833"/>
-          <w:tab w:val="left" w:pos="3683"/>
-          <w:tab w:val="left" w:pos="4533"/>
-          <w:tab w:val="left" w:pos="5383"/>
-          <w:tab w:val="left" w:pos="6233"/>
-          <w:tab w:val="left" w:pos="7083"/>
-          <w:tab w:val="left" w:pos="7933"/>
-          <w:tab w:val="left" w:pos="8783"/>
-        </w:tabs>
-        <w:spacing w:line="312" w:lineRule="auto"/>
-        <w:ind w:left="283" w:right="283"/>
-        <w:jc w:val="both"/>
-        <w:rPr>
-          <w:sz w:val="10"/>
-          <w:lang w:val="en-US"/>
-        </w:rPr>
-      </w:pPr>
-    </w:p>
-    <w:p>
-      <w:pPr>
-        <w:tabs>
-          <w:tab w:val="left" w:pos="-567"/>
-          <w:tab w:val="left" w:pos="283"/>
-          <w:tab w:val="left" w:pos="1133"/>
-          <w:tab w:val="left" w:pos="1983"/>
-          <w:tab w:val="left" w:pos="2833"/>
-          <w:tab w:val="left" w:pos="3683"/>
-          <w:tab w:val="left" w:pos="4533"/>
-          <w:tab w:val="left" w:pos="5383"/>
-          <w:tab w:val="left" w:pos="6233"/>
-          <w:tab w:val="left" w:pos="7083"/>
-          <w:tab w:val="left" w:pos="7933"/>
-          <w:tab w:val="left" w:pos="8783"/>
-        </w:tabs>
-        <w:spacing w:line="312" w:lineRule="auto"/>
-        <w:ind w:left="283" w:right="283"/>
-        <w:jc w:val="both"/>
-        <w:rPr>
-          <w:sz w:val="28"/>
-          <w:lang w:val="en-US"/>
-        </w:rPr>
-      </w:pPr>
-      <w:r>
-        <w:rPr>
-          <w:sz w:val="28"/>
-          <w:lang w:val="en-US"/>
-        </w:rPr>
-        <w:t>____________________________</w:t>
-      </w:r>
-    </w:p>
-    <w:p>
-      <w:pPr>
-        <w:tabs>
-          <w:tab w:val="left" w:pos="-567"/>
-          <w:tab w:val="left" w:pos="283"/>
-          <w:tab w:val="left" w:pos="1133"/>
-          <w:tab w:val="left" w:pos="1983"/>
-          <w:tab w:val="left" w:pos="2833"/>
-          <w:tab w:val="left" w:pos="3683"/>
-          <w:tab w:val="left" w:pos="4533"/>
-          <w:tab w:val="left" w:pos="5383"/>
-          <w:tab w:val="left" w:pos="6233"/>
-          <w:tab w:val="left" w:pos="7083"/>
-          <w:tab w:val="left" w:pos="7933"/>
-          <w:tab w:val="left" w:pos="8783"/>
-        </w:tabs>
-        <w:spacing w:line="312" w:lineRule="auto"/>
-        <w:ind w:left="283" w:right="283"/>
-        <w:jc w:val="both"/>
-        <w:rPr>
-          <w:sz w:val="28"/>
-          <w:lang w:val="en-US"/>
-        </w:rPr>
-      </w:pPr>
-      <w:r>
-        <w:rPr>
-          <w:sz w:val="28"/>
-          <w:lang w:val="en-US"/>
-        </w:rPr>
-        <w:t xml:space="preserve">Mathias </w:t>
-      </w:r>
-      <w:proofErr w:type="spellStart"/>
-      <w:r>
-        <w:rPr>
-          <w:sz w:val="28"/>
-          <w:lang w:val="en-US"/>
-        </w:rPr>
-        <w:t>Vassard</w:t>
-      </w:r>
-      <w:proofErr w:type="spellEnd"/>
-      <w:r>
-        <w:rPr>
-          <w:sz w:val="28"/>
-          <w:lang w:val="en-US"/>
-        </w:rPr>
-        <w:t xml:space="preserve"> Olsen</w:t>
-      </w:r>
-    </w:p>
-    <w:p>
-      <w:pPr>
-        <w:tabs>
-          <w:tab w:val="left" w:pos="-567"/>
-          <w:tab w:val="left" w:pos="283"/>
-          <w:tab w:val="left" w:pos="1133"/>
-          <w:tab w:val="left" w:pos="1983"/>
-          <w:tab w:val="left" w:pos="2833"/>
-          <w:tab w:val="left" w:pos="3683"/>
-          <w:tab w:val="left" w:pos="4533"/>
-          <w:tab w:val="left" w:pos="5383"/>
-          <w:tab w:val="left" w:pos="6233"/>
-          <w:tab w:val="left" w:pos="7083"/>
-          <w:tab w:val="left" w:pos="7933"/>
-          <w:tab w:val="left" w:pos="8783"/>
-        </w:tabs>
-        <w:spacing w:line="312" w:lineRule="auto"/>
-        <w:ind w:left="283" w:right="283"/>
-        <w:jc w:val="both"/>
-        <w:rPr>
-          <w:sz w:val="10"/>
-          <w:lang w:val="en-US"/>
-        </w:rPr>
-      </w:pPr>
-    </w:p>
-    <w:p>
-      <w:pPr>
-        <w:tabs>
-          <w:tab w:val="left" w:pos="-567"/>
-          <w:tab w:val="left" w:pos="283"/>
-          <w:tab w:val="left" w:pos="1133"/>
-          <w:tab w:val="left" w:pos="1983"/>
-          <w:tab w:val="left" w:pos="2833"/>
-          <w:tab w:val="left" w:pos="3683"/>
-          <w:tab w:val="left" w:pos="4533"/>
-          <w:tab w:val="left" w:pos="5383"/>
-          <w:tab w:val="left" w:pos="6233"/>
-          <w:tab w:val="left" w:pos="7083"/>
-          <w:tab w:val="left" w:pos="7933"/>
-          <w:tab w:val="left" w:pos="8783"/>
-        </w:tabs>
-        <w:spacing w:line="312" w:lineRule="auto"/>
-        <w:ind w:left="283" w:right="283"/>
-        <w:jc w:val="both"/>
-        <w:rPr>
-          <w:sz w:val="28"/>
-        </w:rPr>
-      </w:pPr>
-      <w:r>
-        <w:rPr>
-          <w:sz w:val="28"/>
-        </w:rPr>
-        <w:t>____________________________</w:t>
-      </w:r>
-    </w:p>
-    <w:p>
-      <w:pPr>
-        <w:tabs>
-          <w:tab w:val="left" w:pos="-567"/>
-          <w:tab w:val="left" w:pos="283"/>
-          <w:tab w:val="left" w:pos="1133"/>
-          <w:tab w:val="left" w:pos="1983"/>
-          <w:tab w:val="left" w:pos="2833"/>
-          <w:tab w:val="left" w:pos="3683"/>
-          <w:tab w:val="left" w:pos="4533"/>
-          <w:tab w:val="left" w:pos="5383"/>
-          <w:tab w:val="left" w:pos="6233"/>
-          <w:tab w:val="left" w:pos="7083"/>
-          <w:tab w:val="left" w:pos="7933"/>
-          <w:tab w:val="left" w:pos="8783"/>
-        </w:tabs>
-        <w:spacing w:line="312" w:lineRule="auto"/>
-        <w:ind w:left="283" w:right="283"/>
-        <w:jc w:val="both"/>
-        <w:rPr>
-          <w:sz w:val="28"/>
-        </w:rPr>
-      </w:pPr>
-      <w:r>
-        <w:rPr>
-          <w:sz w:val="28"/>
-        </w:rPr>
-        <w:t>Nikoline Suhr Kristensen</w:t>
-      </w:r>
-    </w:p>
-    <w:p>
-      <w:pPr>
-        <w:tabs>
-          <w:tab w:val="left" w:pos="-567"/>
-          <w:tab w:val="left" w:pos="283"/>
-          <w:tab w:val="left" w:pos="1133"/>
-          <w:tab w:val="left" w:pos="1983"/>
-          <w:tab w:val="left" w:pos="2833"/>
-          <w:tab w:val="left" w:pos="3683"/>
-          <w:tab w:val="left" w:pos="4533"/>
-          <w:tab w:val="left" w:pos="5383"/>
-          <w:tab w:val="left" w:pos="6233"/>
-          <w:tab w:val="left" w:pos="7083"/>
-          <w:tab w:val="left" w:pos="7933"/>
-          <w:tab w:val="left" w:pos="8783"/>
-        </w:tabs>
-        <w:spacing w:line="312" w:lineRule="auto"/>
-        <w:ind w:left="283" w:right="283"/>
-        <w:jc w:val="both"/>
-        <w:rPr>
-          <w:sz w:val="10"/>
-        </w:rPr>
-      </w:pPr>
-    </w:p>
-    <w:p>
-      <w:pPr>
-        <w:tabs>
-          <w:tab w:val="left" w:pos="-567"/>
-          <w:tab w:val="left" w:pos="283"/>
-          <w:tab w:val="left" w:pos="1133"/>
-          <w:tab w:val="left" w:pos="1983"/>
-          <w:tab w:val="left" w:pos="2833"/>
-          <w:tab w:val="left" w:pos="3683"/>
-          <w:tab w:val="left" w:pos="4533"/>
-          <w:tab w:val="left" w:pos="5383"/>
-          <w:tab w:val="left" w:pos="6233"/>
-          <w:tab w:val="left" w:pos="7083"/>
-          <w:tab w:val="left" w:pos="7933"/>
-          <w:tab w:val="left" w:pos="8783"/>
-        </w:tabs>
-        <w:spacing w:line="312" w:lineRule="auto"/>
-        <w:ind w:left="283" w:right="283"/>
-        <w:jc w:val="both"/>
-        <w:rPr>
-          <w:sz w:val="28"/>
-        </w:rPr>
-      </w:pPr>
-      <w:r>
-        <w:rPr>
-          <w:sz w:val="28"/>
-        </w:rPr>
-        <w:t>____________________________</w:t>
-      </w:r>
-    </w:p>
-    <w:p>
-      <w:pPr>
-        <w:tabs>
-          <w:tab w:val="left" w:pos="-567"/>
-          <w:tab w:val="left" w:pos="283"/>
-          <w:tab w:val="left" w:pos="1133"/>
-          <w:tab w:val="left" w:pos="1983"/>
-          <w:tab w:val="left" w:pos="2833"/>
-          <w:tab w:val="left" w:pos="3683"/>
-          <w:tab w:val="left" w:pos="4533"/>
-          <w:tab w:val="left" w:pos="5383"/>
-          <w:tab w:val="left" w:pos="6233"/>
-          <w:tab w:val="left" w:pos="7083"/>
-          <w:tab w:val="left" w:pos="7933"/>
-          <w:tab w:val="left" w:pos="8783"/>
-        </w:tabs>
-        <w:spacing w:line="312" w:lineRule="auto"/>
-        <w:ind w:left="283" w:right="283"/>
-        <w:jc w:val="both"/>
-        <w:rPr>
-          <w:sz w:val="28"/>
-        </w:rPr>
-      </w:pPr>
-      <w:r>
-        <w:rPr>
-          <w:sz w:val="28"/>
-        </w:rPr>
-        <w:t xml:space="preserve">Sofie Helene </w:t>
-      </w:r>
-      <w:proofErr w:type="spellStart"/>
-      <w:r>
-        <w:rPr>
-          <w:sz w:val="28"/>
-        </w:rPr>
-        <w:t>Bjørsrud</w:t>
-      </w:r>
-      <w:proofErr w:type="spellEnd"/>
-      <w:r>
-        <w:rPr>
-          <w:sz w:val="28"/>
-        </w:rPr>
-        <w:t xml:space="preserve"> Jensen </w:t>
-      </w:r>
-    </w:p>
-    <w:p>
-      <w:pPr>
-        <w:tabs>
-          <w:tab w:val="left" w:pos="-567"/>
-          <w:tab w:val="left" w:pos="283"/>
-          <w:tab w:val="left" w:pos="1133"/>
-          <w:tab w:val="left" w:pos="1983"/>
-          <w:tab w:val="left" w:pos="2833"/>
-          <w:tab w:val="left" w:pos="3683"/>
-          <w:tab w:val="left" w:pos="4533"/>
-          <w:tab w:val="left" w:pos="5383"/>
-          <w:tab w:val="left" w:pos="6233"/>
-          <w:tab w:val="left" w:pos="7083"/>
-          <w:tab w:val="left" w:pos="7933"/>
-          <w:tab w:val="left" w:pos="8783"/>
-        </w:tabs>
-        <w:spacing w:line="312" w:lineRule="auto"/>
-        <w:ind w:left="283" w:right="283"/>
-        <w:jc w:val="both"/>
-        <w:rPr>
-          <w:b/>
-          <w:sz w:val="28"/>
-        </w:rPr>
-      </w:pPr>
-      <w:r>
-        <w:rPr>
-          <w:b/>
-          <w:sz w:val="28"/>
-        </w:rPr>
-        <w:br/>
-        <w:t>Vejleder</w:t>
-      </w:r>
-      <w:r>
-        <w:rPr>
-          <w:b/>
-          <w:sz w:val="28"/>
-        </w:rPr>
-        <w:t>:</w:t>
-      </w:r>
-      <w:r>
-        <w:rPr>
-          <w:b/>
-          <w:sz w:val="28"/>
-        </w:rPr>
-        <w:t xml:space="preserve"> </w:t>
-      </w:r>
-      <w:r>
-        <w:rPr>
-          <w:sz w:val="28"/>
-        </w:rPr>
-        <w:t xml:space="preserve">Erika G. </w:t>
-      </w:r>
-      <w:proofErr w:type="spellStart"/>
-      <w:r>
-        <w:rPr>
-          <w:sz w:val="28"/>
-        </w:rPr>
-        <w:t>Spaich</w:t>
-      </w:r>
-      <w:proofErr w:type="spellEnd"/>
-    </w:p>
-    <w:p>
-      <w:pPr>
-        <w:tabs>
-          <w:tab w:val="left" w:pos="-567"/>
-          <w:tab w:val="left" w:pos="283"/>
-          <w:tab w:val="left" w:pos="1133"/>
-          <w:tab w:val="left" w:pos="1983"/>
-          <w:tab w:val="left" w:pos="2833"/>
-          <w:tab w:val="left" w:pos="3683"/>
-          <w:tab w:val="left" w:pos="4533"/>
-          <w:tab w:val="left" w:pos="5383"/>
-          <w:tab w:val="left" w:pos="6233"/>
-          <w:tab w:val="left" w:pos="7083"/>
-          <w:tab w:val="left" w:pos="7933"/>
-          <w:tab w:val="left" w:pos="8783"/>
-        </w:tabs>
-        <w:ind w:right="283"/>
-        <w:jc w:val="both"/>
-        <w:rPr>
-          <w:b/>
-          <w:sz w:val="28"/>
-        </w:rPr>
-      </w:pPr>
-    </w:p>
-    <w:p>
-      <w:pPr>
-        <w:tabs>
-          <w:tab w:val="left" w:pos="-567"/>
-          <w:tab w:val="left" w:pos="283"/>
-          <w:tab w:val="left" w:pos="1133"/>
-          <w:tab w:val="left" w:pos="1983"/>
-          <w:tab w:val="left" w:pos="2833"/>
-          <w:tab w:val="left" w:pos="3683"/>
-          <w:tab w:val="left" w:pos="4533"/>
-          <w:tab w:val="left" w:pos="5383"/>
-          <w:tab w:val="left" w:pos="6233"/>
-          <w:tab w:val="left" w:pos="7083"/>
-          <w:tab w:val="left" w:pos="7933"/>
-          <w:tab w:val="left" w:pos="8783"/>
-        </w:tabs>
-        <w:ind w:left="283" w:right="283"/>
-        <w:jc w:val="both"/>
-        <w:rPr>
-          <w:b/>
-          <w:sz w:val="28"/>
-        </w:rPr>
-      </w:pPr>
-      <w:r>
-        <w:rPr>
-          <w:b/>
-          <w:sz w:val="28"/>
-        </w:rPr>
-        <w:t>Oplagstal:</w:t>
-      </w:r>
-    </w:p>
-    <w:p>
-      <w:pPr>
-        <w:tabs>
-          <w:tab w:val="left" w:pos="-567"/>
-          <w:tab w:val="left" w:pos="283"/>
-          <w:tab w:val="left" w:pos="1133"/>
-          <w:tab w:val="left" w:pos="1983"/>
-          <w:tab w:val="left" w:pos="2833"/>
-          <w:tab w:val="left" w:pos="3683"/>
-          <w:tab w:val="left" w:pos="4533"/>
-          <w:tab w:val="left" w:pos="5383"/>
-          <w:tab w:val="left" w:pos="6233"/>
-          <w:tab w:val="left" w:pos="7083"/>
-          <w:tab w:val="left" w:pos="7933"/>
-          <w:tab w:val="left" w:pos="8783"/>
-        </w:tabs>
-        <w:ind w:left="283" w:right="283"/>
-        <w:jc w:val="both"/>
-        <w:rPr>
-          <w:b/>
-          <w:sz w:val="28"/>
-        </w:rPr>
-      </w:pPr>
-      <w:r>
-        <w:rPr>
-          <w:b/>
-          <w:sz w:val="28"/>
-        </w:rPr>
-        <w:t>Sideantal:</w:t>
-      </w:r>
-    </w:p>
-    <w:p>
-      <w:pPr>
-        <w:tabs>
-          <w:tab w:val="left" w:pos="-567"/>
-          <w:tab w:val="left" w:pos="283"/>
-          <w:tab w:val="left" w:pos="1133"/>
-          <w:tab w:val="left" w:pos="1983"/>
-          <w:tab w:val="left" w:pos="2833"/>
-          <w:tab w:val="left" w:pos="3683"/>
-          <w:tab w:val="left" w:pos="4533"/>
-          <w:tab w:val="left" w:pos="5383"/>
-          <w:tab w:val="left" w:pos="6233"/>
-          <w:tab w:val="left" w:pos="7083"/>
-          <w:tab w:val="left" w:pos="7933"/>
-          <w:tab w:val="left" w:pos="8783"/>
-        </w:tabs>
-        <w:ind w:left="283" w:right="283"/>
-        <w:jc w:val="both"/>
-        <w:rPr>
-          <w:b/>
-          <w:sz w:val="28"/>
-        </w:rPr>
-      </w:pPr>
-      <w:r>
-        <w:rPr>
-          <w:b/>
-          <w:sz w:val="28"/>
-        </w:rPr>
-        <w:t>Bilagsantal og -art:</w:t>
-      </w:r>
     </w:p>
     <w:p>
       <w:pPr>

</xml_diff>